<commit_message>
Answer the second half of second questions
</commit_message>
<xml_diff>
--- a/Work-case1.docx
+++ b/Work-case1.docx
@@ -1,49 +1,211 @@
 
 <file path=word/document.xml><?xml version="1.0" encoding="utf-8"?>
-<w:document xmlns:mc="http://schemas.openxmlformats.org/markup-compatibility/2006" xmlns:o="urn:schemas-microsoft-com:office:office" xmlns:r="http://schemas.openxmlformats.org/officeDocument/2006/relationships" xmlns:m="http://schemas.openxmlformats.org/officeDocument/2006/math" xmlns:v="urn:schemas-microsoft-com:vml" xmlns:wp="http://schemas.openxmlformats.org/drawingml/2006/wordprocessingDrawing" xmlns:w10="urn:schemas-microsoft-com:office:word" xmlns:w="http://schemas.openxmlformats.org/wordprocessingml/2006/main" xmlns:wne="http://schemas.microsoft.com/office/word/2006/wordml" xmlns:sl="http://schemas.openxmlformats.org/schemaLibrary/2006/main" xmlns:a="http://schemas.openxmlformats.org/drawingml/2006/main" xmlns:pic="http://schemas.openxmlformats.org/drawingml/2006/picture" xmlns:c="http://schemas.openxmlformats.org/drawingml/2006/chart" xmlns:lc="http://schemas.openxmlformats.org/drawingml/2006/lockedCanvas" xmlns:dgm="http://schemas.openxmlformats.org/drawingml/2006/diagram" xmlns:wps="http://schemas.microsoft.com/office/word/2010/wordprocessingShape" xmlns:wpg="http://schemas.microsoft.com/office/word/2010/wordprocessingGroup" xmlns:w14="http://schemas.microsoft.com/office/word/2010/wordml" xmlns:w15="http://schemas.microsoft.com/office/word/2012/wordml">
+<w:document xmlns:wpc="http://schemas.microsoft.com/office/word/2010/wordprocessingCanvas" xmlns:cx="http://schemas.microsoft.com/office/drawing/2014/chartex" xmlns:cx1="http://schemas.microsoft.com/office/drawing/2015/9/8/chartex" xmlns:cx2="http://schemas.microsoft.com/office/drawing/2015/10/21/chartex" xmlns:cx3="http://schemas.microsoft.com/office/drawing/2016/5/9/chartex" xmlns:cx4="http://schemas.microsoft.com/office/drawing/2016/5/10/chartex" xmlns:cx5="http://schemas.microsoft.com/office/drawing/2016/5/11/chartex" xmlns:cx6="http://schemas.microsoft.com/office/drawing/2016/5/12/chartex" xmlns:cx7="http://schemas.microsoft.com/office/drawing/2016/5/13/chartex" xmlns:cx8="http://schemas.microsoft.com/office/drawing/2016/5/14/chartex" xmlns:mc="http://schemas.openxmlformats.org/markup-compatibility/2006" xmlns:aink="http://schemas.microsoft.com/office/drawing/2016/ink" xmlns:am3d="http://schemas.microsoft.com/office/drawing/2017/model3d" xmlns:o="urn:schemas-microsoft-com:office:office" xmlns:r="http://schemas.openxmlformats.org/officeDocument/2006/relationships" xmlns:m="http://schemas.openxmlformats.org/officeDocument/2006/math" xmlns:v="urn:schemas-microsoft-com:vml" xmlns:wp14="http://schemas.microsoft.com/office/word/2010/wordprocessingDrawing" xmlns:wp="http://schemas.openxmlformats.org/drawingml/2006/wordprocessingDrawing" xmlns:w10="urn:schemas-microsoft-com:office:word" xmlns:w="http://schemas.openxmlformats.org/wordprocessingml/2006/main" xmlns:w14="http://schemas.microsoft.com/office/word/2010/wordml" xmlns:w15="http://schemas.microsoft.com/office/word/2012/wordml" xmlns:w16cex="http://schemas.microsoft.com/office/word/2018/wordml/cex" xmlns:w16cid="http://schemas.microsoft.com/office/word/2016/wordml/cid" xmlns:w16="http://schemas.microsoft.com/office/word/2018/wordml" xmlns:w16sdtdh="http://schemas.microsoft.com/office/word/2020/wordml/sdtdatahash" xmlns:w16se="http://schemas.microsoft.com/office/word/2015/wordml/symex" xmlns:wpg="http://schemas.microsoft.com/office/word/2010/wordprocessingGroup" xmlns:wpi="http://schemas.microsoft.com/office/word/2010/wordprocessingInk" xmlns:wne="http://schemas.microsoft.com/office/word/2006/wordml" xmlns:wps="http://schemas.microsoft.com/office/word/2010/wordprocessingShape" mc:Ignorable="w14 w15 w16se w16cid w16 w16cex w16sdtdh wp14">
   <w:body>
     <w:p>
       <w:pPr>
         <w:rPr>
-          <w:rFonts w:ascii="Times New Roman" w:cs="Times New Roman" w:eastAsia="Times New Roman" w:hAnsi="Times New Roman"/>
+          <w:rFonts w:ascii="Times New Roman" w:eastAsia="Times New Roman" w:hAnsi="Times New Roman" w:cs="Times New Roman"/>
           <w:sz w:val="28"/>
           <w:szCs w:val="28"/>
         </w:rPr>
       </w:pPr>
       <w:r>
         <w:rPr>
-          <w:rFonts w:ascii="Times New Roman" w:cs="Times New Roman" w:eastAsia="Times New Roman" w:hAnsi="Times New Roman"/>
-          <w:sz w:val="28"/>
-          <w:szCs w:val="28"/>
-          <w:rtl w:val="0"/>
-        </w:rPr>
-        <w:t xml:space="preserve">1.Опишіть для чого використовують git, які основні дії та команди в ньому виконують.</w:t>
+          <w:rFonts w:ascii="Times New Roman" w:eastAsia="Times New Roman" w:hAnsi="Times New Roman" w:cs="Times New Roman"/>
+          <w:sz w:val="28"/>
+          <w:szCs w:val="28"/>
+        </w:rPr>
+        <w:t xml:space="preserve">1.Опишіть для </w:t>
+      </w:r>
+      <w:proofErr w:type="spellStart"/>
+      <w:r>
+        <w:rPr>
+          <w:rFonts w:ascii="Times New Roman" w:eastAsia="Times New Roman" w:hAnsi="Times New Roman" w:cs="Times New Roman"/>
+          <w:sz w:val="28"/>
+          <w:szCs w:val="28"/>
+        </w:rPr>
+        <w:t>чого</w:t>
+      </w:r>
+      <w:proofErr w:type="spellEnd"/>
+      <w:r>
+        <w:rPr>
+          <w:rFonts w:ascii="Times New Roman" w:eastAsia="Times New Roman" w:hAnsi="Times New Roman" w:cs="Times New Roman"/>
+          <w:sz w:val="28"/>
+          <w:szCs w:val="28"/>
+        </w:rPr>
+        <w:t xml:space="preserve"> </w:t>
+      </w:r>
+      <w:proofErr w:type="spellStart"/>
+      <w:r>
+        <w:rPr>
+          <w:rFonts w:ascii="Times New Roman" w:eastAsia="Times New Roman" w:hAnsi="Times New Roman" w:cs="Times New Roman"/>
+          <w:sz w:val="28"/>
+          <w:szCs w:val="28"/>
+        </w:rPr>
+        <w:t>використовують</w:t>
+      </w:r>
+      <w:proofErr w:type="spellEnd"/>
+      <w:r>
+        <w:rPr>
+          <w:rFonts w:ascii="Times New Roman" w:eastAsia="Times New Roman" w:hAnsi="Times New Roman" w:cs="Times New Roman"/>
+          <w:sz w:val="28"/>
+          <w:szCs w:val="28"/>
+        </w:rPr>
+        <w:t xml:space="preserve"> </w:t>
+      </w:r>
+      <w:proofErr w:type="spellStart"/>
+      <w:r>
+        <w:rPr>
+          <w:rFonts w:ascii="Times New Roman" w:eastAsia="Times New Roman" w:hAnsi="Times New Roman" w:cs="Times New Roman"/>
+          <w:sz w:val="28"/>
+          <w:szCs w:val="28"/>
+        </w:rPr>
+        <w:t>git</w:t>
+      </w:r>
+      <w:proofErr w:type="spellEnd"/>
+      <w:r>
+        <w:rPr>
+          <w:rFonts w:ascii="Times New Roman" w:eastAsia="Times New Roman" w:hAnsi="Times New Roman" w:cs="Times New Roman"/>
+          <w:sz w:val="28"/>
+          <w:szCs w:val="28"/>
+        </w:rPr>
+        <w:t xml:space="preserve">, </w:t>
+      </w:r>
+      <w:proofErr w:type="spellStart"/>
+      <w:r>
+        <w:rPr>
+          <w:rFonts w:ascii="Times New Roman" w:eastAsia="Times New Roman" w:hAnsi="Times New Roman" w:cs="Times New Roman"/>
+          <w:sz w:val="28"/>
+          <w:szCs w:val="28"/>
+        </w:rPr>
+        <w:t>які</w:t>
+      </w:r>
+      <w:proofErr w:type="spellEnd"/>
+      <w:r>
+        <w:rPr>
+          <w:rFonts w:ascii="Times New Roman" w:eastAsia="Times New Roman" w:hAnsi="Times New Roman" w:cs="Times New Roman"/>
+          <w:sz w:val="28"/>
+          <w:szCs w:val="28"/>
+        </w:rPr>
+        <w:t xml:space="preserve"> </w:t>
+      </w:r>
+      <w:proofErr w:type="spellStart"/>
+      <w:r>
+        <w:rPr>
+          <w:rFonts w:ascii="Times New Roman" w:eastAsia="Times New Roman" w:hAnsi="Times New Roman" w:cs="Times New Roman"/>
+          <w:sz w:val="28"/>
+          <w:szCs w:val="28"/>
+        </w:rPr>
+        <w:t>основні</w:t>
+      </w:r>
+      <w:proofErr w:type="spellEnd"/>
+      <w:r>
+        <w:rPr>
+          <w:rFonts w:ascii="Times New Roman" w:eastAsia="Times New Roman" w:hAnsi="Times New Roman" w:cs="Times New Roman"/>
+          <w:sz w:val="28"/>
+          <w:szCs w:val="28"/>
+        </w:rPr>
+        <w:t xml:space="preserve"> </w:t>
+      </w:r>
+      <w:proofErr w:type="spellStart"/>
+      <w:r>
+        <w:rPr>
+          <w:rFonts w:ascii="Times New Roman" w:eastAsia="Times New Roman" w:hAnsi="Times New Roman" w:cs="Times New Roman"/>
+          <w:sz w:val="28"/>
+          <w:szCs w:val="28"/>
+        </w:rPr>
+        <w:t>дії</w:t>
+      </w:r>
+      <w:proofErr w:type="spellEnd"/>
+      <w:r>
+        <w:rPr>
+          <w:rFonts w:ascii="Times New Roman" w:eastAsia="Times New Roman" w:hAnsi="Times New Roman" w:cs="Times New Roman"/>
+          <w:sz w:val="28"/>
+          <w:szCs w:val="28"/>
+        </w:rPr>
+        <w:t xml:space="preserve"> та </w:t>
+      </w:r>
+      <w:proofErr w:type="spellStart"/>
+      <w:r>
+        <w:rPr>
+          <w:rFonts w:ascii="Times New Roman" w:eastAsia="Times New Roman" w:hAnsi="Times New Roman" w:cs="Times New Roman"/>
+          <w:sz w:val="28"/>
+          <w:szCs w:val="28"/>
+        </w:rPr>
+        <w:t>команди</w:t>
+      </w:r>
+      <w:proofErr w:type="spellEnd"/>
+      <w:r>
+        <w:rPr>
+          <w:rFonts w:ascii="Times New Roman" w:eastAsia="Times New Roman" w:hAnsi="Times New Roman" w:cs="Times New Roman"/>
+          <w:sz w:val="28"/>
+          <w:szCs w:val="28"/>
+        </w:rPr>
+        <w:t xml:space="preserve"> в </w:t>
+      </w:r>
+      <w:proofErr w:type="spellStart"/>
+      <w:r>
+        <w:rPr>
+          <w:rFonts w:ascii="Times New Roman" w:eastAsia="Times New Roman" w:hAnsi="Times New Roman" w:cs="Times New Roman"/>
+          <w:sz w:val="28"/>
+          <w:szCs w:val="28"/>
+        </w:rPr>
+        <w:t>ньому</w:t>
+      </w:r>
+      <w:proofErr w:type="spellEnd"/>
+      <w:r>
+        <w:rPr>
+          <w:rFonts w:ascii="Times New Roman" w:eastAsia="Times New Roman" w:hAnsi="Times New Roman" w:cs="Times New Roman"/>
+          <w:sz w:val="28"/>
+          <w:szCs w:val="28"/>
+        </w:rPr>
+        <w:t xml:space="preserve"> </w:t>
+      </w:r>
+      <w:proofErr w:type="spellStart"/>
+      <w:r>
+        <w:rPr>
+          <w:rFonts w:ascii="Times New Roman" w:eastAsia="Times New Roman" w:hAnsi="Times New Roman" w:cs="Times New Roman"/>
+          <w:sz w:val="28"/>
+          <w:szCs w:val="28"/>
+        </w:rPr>
+        <w:t>виконують</w:t>
+      </w:r>
+      <w:proofErr w:type="spellEnd"/>
+      <w:r>
+        <w:rPr>
+          <w:rFonts w:ascii="Times New Roman" w:eastAsia="Times New Roman" w:hAnsi="Times New Roman" w:cs="Times New Roman"/>
+          <w:sz w:val="28"/>
+          <w:szCs w:val="28"/>
+        </w:rPr>
+        <w:t>.</w:t>
       </w:r>
     </w:p>
     <w:p>
       <w:pPr>
         <w:rPr>
-          <w:rFonts w:ascii="Times New Roman" w:cs="Times New Roman" w:eastAsia="Times New Roman" w:hAnsi="Times New Roman"/>
-          <w:sz w:val="28"/>
-          <w:szCs w:val="28"/>
+          <w:rFonts w:ascii="Times New Roman" w:eastAsia="Times New Roman" w:hAnsi="Times New Roman" w:cs="Times New Roman"/>
+          <w:sz w:val="28"/>
+          <w:szCs w:val="28"/>
+          <w:lang w:val="en-US"/>
         </w:rPr>
       </w:pPr>
       <w:r>
         <w:rPr>
-          <w:rFonts w:ascii="Times New Roman" w:cs="Times New Roman" w:eastAsia="Times New Roman" w:hAnsi="Times New Roman"/>
-          <w:b w:val="1"/>
-          <w:sz w:val="28"/>
-          <w:szCs w:val="28"/>
-          <w:rtl w:val="0"/>
-        </w:rPr>
-        <w:t xml:space="preserve">Git</w:t>
-      </w:r>
-      <w:r>
-        <w:rPr>
-          <w:rFonts w:ascii="Times New Roman" w:cs="Times New Roman" w:eastAsia="Times New Roman" w:hAnsi="Times New Roman"/>
-          <w:sz w:val="28"/>
-          <w:szCs w:val="28"/>
-          <w:rtl w:val="0"/>
+          <w:rFonts w:ascii="Times New Roman" w:eastAsia="Times New Roman" w:hAnsi="Times New Roman" w:cs="Times New Roman"/>
+          <w:b/>
+          <w:sz w:val="28"/>
+          <w:szCs w:val="28"/>
+          <w:lang w:val="en-US"/>
+        </w:rPr>
+        <w:t>Git</w:t>
+      </w:r>
+      <w:r>
+        <w:rPr>
+          <w:rFonts w:ascii="Times New Roman" w:eastAsia="Times New Roman" w:hAnsi="Times New Roman" w:cs="Times New Roman"/>
+          <w:sz w:val="28"/>
+          <w:szCs w:val="28"/>
+          <w:lang w:val="en-US"/>
         </w:rPr>
         <w:t xml:space="preserve"> is a version control system designed to track changes in project files and facilitate collaboration within a team. The main tasks and commands in Git include:</w:t>
       </w:r>
@@ -51,83 +213,125 @@
     <w:p>
       <w:pPr>
         <w:rPr>
-          <w:rFonts w:ascii="Times New Roman" w:cs="Times New Roman" w:eastAsia="Times New Roman" w:hAnsi="Times New Roman"/>
-          <w:sz w:val="28"/>
-          <w:szCs w:val="28"/>
+          <w:rFonts w:ascii="Times New Roman" w:eastAsia="Times New Roman" w:hAnsi="Times New Roman" w:cs="Times New Roman"/>
+          <w:sz w:val="28"/>
+          <w:szCs w:val="28"/>
+          <w:lang w:val="en-US"/>
         </w:rPr>
       </w:pPr>
       <w:r>
         <w:rPr>
-          <w:rFonts w:ascii="Times New Roman" w:cs="Times New Roman" w:eastAsia="Times New Roman" w:hAnsi="Times New Roman"/>
-          <w:b w:val="1"/>
-          <w:sz w:val="28"/>
-          <w:szCs w:val="28"/>
-          <w:rtl w:val="0"/>
+          <w:rFonts w:ascii="Times New Roman" w:eastAsia="Times New Roman" w:hAnsi="Times New Roman" w:cs="Times New Roman"/>
+          <w:b/>
+          <w:sz w:val="28"/>
+          <w:szCs w:val="28"/>
+          <w:lang w:val="en-US"/>
         </w:rPr>
         <w:t xml:space="preserve">Repository Initialization: </w:t>
       </w:r>
       <w:r>
         <w:rPr>
-          <w:rFonts w:ascii="Times New Roman" w:cs="Times New Roman" w:eastAsia="Times New Roman" w:hAnsi="Times New Roman"/>
-          <w:sz w:val="28"/>
-          <w:szCs w:val="28"/>
-          <w:rtl w:val="0"/>
-        </w:rPr>
-        <w:t xml:space="preserve">The git init command creates a new Git repository in the current directory or initializes an existing project as a repository.</w:t>
+          <w:rFonts w:ascii="Times New Roman" w:eastAsia="Times New Roman" w:hAnsi="Times New Roman" w:cs="Times New Roman"/>
+          <w:sz w:val="28"/>
+          <w:szCs w:val="28"/>
+          <w:lang w:val="en-US"/>
+        </w:rPr>
+        <w:t xml:space="preserve">The git </w:t>
+      </w:r>
+      <w:proofErr w:type="spellStart"/>
+      <w:r>
+        <w:rPr>
+          <w:rFonts w:ascii="Times New Roman" w:eastAsia="Times New Roman" w:hAnsi="Times New Roman" w:cs="Times New Roman"/>
+          <w:sz w:val="28"/>
+          <w:szCs w:val="28"/>
+          <w:lang w:val="en-US"/>
+        </w:rPr>
+        <w:t>init</w:t>
+      </w:r>
+      <w:proofErr w:type="spellEnd"/>
+      <w:r>
+        <w:rPr>
+          <w:rFonts w:ascii="Times New Roman" w:eastAsia="Times New Roman" w:hAnsi="Times New Roman" w:cs="Times New Roman"/>
+          <w:sz w:val="28"/>
+          <w:szCs w:val="28"/>
+          <w:lang w:val="en-US"/>
+        </w:rPr>
+        <w:t xml:space="preserve"> command creates a new Git repository in the current dire</w:t>
+      </w:r>
+      <w:r>
+        <w:rPr>
+          <w:rFonts w:ascii="Times New Roman" w:eastAsia="Times New Roman" w:hAnsi="Times New Roman" w:cs="Times New Roman"/>
+          <w:sz w:val="28"/>
+          <w:szCs w:val="28"/>
+          <w:lang w:val="en-US"/>
+        </w:rPr>
+        <w:t>ctory or initializes an existing project as a repository.</w:t>
       </w:r>
     </w:p>
     <w:p>
       <w:pPr>
         <w:rPr>
-          <w:rFonts w:ascii="Times New Roman" w:cs="Times New Roman" w:eastAsia="Times New Roman" w:hAnsi="Times New Roman"/>
-          <w:sz w:val="28"/>
-          <w:szCs w:val="28"/>
+          <w:rFonts w:ascii="Times New Roman" w:eastAsia="Times New Roman" w:hAnsi="Times New Roman" w:cs="Times New Roman"/>
+          <w:sz w:val="28"/>
+          <w:szCs w:val="28"/>
+          <w:lang w:val="en-US"/>
         </w:rPr>
       </w:pPr>
       <w:r>
         <w:rPr>
-          <w:rFonts w:ascii="Times New Roman" w:cs="Times New Roman" w:eastAsia="Times New Roman" w:hAnsi="Times New Roman"/>
-          <w:b w:val="1"/>
-          <w:sz w:val="28"/>
-          <w:szCs w:val="28"/>
-          <w:rtl w:val="0"/>
+          <w:rFonts w:ascii="Times New Roman" w:eastAsia="Times New Roman" w:hAnsi="Times New Roman" w:cs="Times New Roman"/>
+          <w:b/>
+          <w:sz w:val="28"/>
+          <w:szCs w:val="28"/>
+          <w:lang w:val="en-US"/>
         </w:rPr>
         <w:t xml:space="preserve">Commit Creation: </w:t>
       </w:r>
       <w:r>
         <w:rPr>
-          <w:rFonts w:ascii="Times New Roman" w:cs="Times New Roman" w:eastAsia="Times New Roman" w:hAnsi="Times New Roman"/>
-          <w:sz w:val="28"/>
-          <w:szCs w:val="28"/>
-          <w:rtl w:val="0"/>
-        </w:rPr>
-        <w:t xml:space="preserve">The git commit command allows you to save the current state of the project in its history. Each commit includes a message explaining what changes were made.</w:t>
+          <w:rFonts w:ascii="Times New Roman" w:eastAsia="Times New Roman" w:hAnsi="Times New Roman" w:cs="Times New Roman"/>
+          <w:sz w:val="28"/>
+          <w:szCs w:val="28"/>
+          <w:lang w:val="en-US"/>
+        </w:rPr>
+        <w:t>The git commit command allows you to save the current state of the project in its history. Each commit includes a message explaining what changes were made.</w:t>
       </w:r>
     </w:p>
     <w:p>
       <w:pPr>
         <w:rPr>
-          <w:rFonts w:ascii="Times New Roman" w:cs="Times New Roman" w:eastAsia="Times New Roman" w:hAnsi="Times New Roman"/>
-          <w:sz w:val="28"/>
-          <w:szCs w:val="28"/>
+          <w:rFonts w:ascii="Times New Roman" w:eastAsia="Times New Roman" w:hAnsi="Times New Roman" w:cs="Times New Roman"/>
+          <w:sz w:val="28"/>
+          <w:szCs w:val="28"/>
+          <w:lang w:val="en-US"/>
         </w:rPr>
       </w:pPr>
       <w:r>
         <w:rPr>
-          <w:rFonts w:ascii="Times New Roman" w:cs="Times New Roman" w:eastAsia="Times New Roman" w:hAnsi="Times New Roman"/>
-          <w:b w:val="1"/>
-          <w:sz w:val="28"/>
-          <w:szCs w:val="28"/>
-          <w:rtl w:val="0"/>
-        </w:rPr>
-        <w:t xml:space="preserve">Adding Files to the Index:</w:t>
-      </w:r>
-      <w:r>
-        <w:rPr>
-          <w:rFonts w:ascii="Times New Roman" w:cs="Times New Roman" w:eastAsia="Times New Roman" w:hAnsi="Times New Roman"/>
-          <w:sz w:val="28"/>
-          <w:szCs w:val="28"/>
-          <w:rtl w:val="0"/>
+          <w:rFonts w:ascii="Times New Roman" w:eastAsia="Times New Roman" w:hAnsi="Times New Roman" w:cs="Times New Roman"/>
+          <w:b/>
+          <w:sz w:val="28"/>
+          <w:szCs w:val="28"/>
+          <w:lang w:val="en-US"/>
+        </w:rPr>
+        <w:t>Adding Files to the Inde</w:t>
+      </w:r>
+      <w:r>
+        <w:rPr>
+          <w:rFonts w:ascii="Times New Roman" w:eastAsia="Times New Roman" w:hAnsi="Times New Roman" w:cs="Times New Roman"/>
+          <w:b/>
+          <w:sz w:val="28"/>
+          <w:szCs w:val="28"/>
+          <w:lang w:val="en-US"/>
+        </w:rPr>
+        <w:t>x:</w:t>
+      </w:r>
+      <w:r>
+        <w:rPr>
+          <w:rFonts w:ascii="Times New Roman" w:eastAsia="Times New Roman" w:hAnsi="Times New Roman" w:cs="Times New Roman"/>
+          <w:sz w:val="28"/>
+          <w:szCs w:val="28"/>
+          <w:lang w:val="en-US"/>
         </w:rPr>
         <w:t xml:space="preserve"> The git add command adds changes in files to the "index" (or "staging area"). Files in the index will be included in the next commit.</w:t>
       </w:r>
@@ -135,63 +339,193 @@
     <w:p>
       <w:pPr>
         <w:rPr>
-          <w:rFonts w:ascii="Times New Roman" w:cs="Times New Roman" w:eastAsia="Times New Roman" w:hAnsi="Times New Roman"/>
-          <w:sz w:val="28"/>
-          <w:szCs w:val="28"/>
+          <w:rFonts w:ascii="Times New Roman" w:eastAsia="Times New Roman" w:hAnsi="Times New Roman" w:cs="Times New Roman"/>
+          <w:sz w:val="28"/>
+          <w:szCs w:val="28"/>
+          <w:lang w:val="en-US"/>
         </w:rPr>
       </w:pPr>
       <w:r>
         <w:rPr>
-          <w:rFonts w:ascii="Times New Roman" w:cs="Times New Roman" w:eastAsia="Times New Roman" w:hAnsi="Times New Roman"/>
-          <w:b w:val="1"/>
-          <w:sz w:val="28"/>
-          <w:szCs w:val="28"/>
-          <w:rtl w:val="0"/>
-        </w:rPr>
-        <w:t xml:space="preserve">Checking Status:</w:t>
-      </w:r>
-      <w:r>
-        <w:rPr>
-          <w:rFonts w:ascii="Times New Roman" w:cs="Times New Roman" w:eastAsia="Times New Roman" w:hAnsi="Times New Roman"/>
-          <w:sz w:val="28"/>
-          <w:szCs w:val="28"/>
-          <w:rtl w:val="0"/>
-        </w:rPr>
-        <w:t xml:space="preserve"> The git status command displays the current status of files in the working directory, index, and repository.</w:t>
+          <w:rFonts w:ascii="Times New Roman" w:eastAsia="Times New Roman" w:hAnsi="Times New Roman" w:cs="Times New Roman"/>
+          <w:b/>
+          <w:sz w:val="28"/>
+          <w:szCs w:val="28"/>
+          <w:lang w:val="en-US"/>
+        </w:rPr>
+        <w:t>Checking Status:</w:t>
+      </w:r>
+      <w:r>
+        <w:rPr>
+          <w:rFonts w:ascii="Times New Roman" w:eastAsia="Times New Roman" w:hAnsi="Times New Roman" w:cs="Times New Roman"/>
+          <w:sz w:val="28"/>
+          <w:szCs w:val="28"/>
+          <w:lang w:val="en-US"/>
+        </w:rPr>
+        <w:t xml:space="preserve"> The git status command displays the current status of files in the working directory, index, and repos</w:t>
+      </w:r>
+      <w:r>
+        <w:rPr>
+          <w:rFonts w:ascii="Times New Roman" w:eastAsia="Times New Roman" w:hAnsi="Times New Roman" w:cs="Times New Roman"/>
+          <w:sz w:val="28"/>
+          <w:szCs w:val="28"/>
+          <w:lang w:val="en-US"/>
+        </w:rPr>
+        <w:t>itory.</w:t>
       </w:r>
     </w:p>
     <w:p>
       <w:pPr>
-        <w:rPr/>
+        <w:rPr>
+          <w:rFonts w:ascii="Times New Roman" w:eastAsia="Times New Roman" w:hAnsi="Times New Roman" w:cs="Times New Roman"/>
+          <w:sz w:val="28"/>
+          <w:szCs w:val="28"/>
+          <w:lang w:val="en-US"/>
+        </w:rPr>
       </w:pPr>
       <w:r>
         <w:rPr>
-          <w:rtl w:val="0"/>
-        </w:rPr>
-      </w:r>
+          <w:rFonts w:ascii="Times New Roman" w:eastAsia="Times New Roman" w:hAnsi="Times New Roman" w:cs="Times New Roman"/>
+          <w:b/>
+          <w:sz w:val="28"/>
+          <w:szCs w:val="28"/>
+          <w:lang w:val="en-US"/>
+        </w:rPr>
+        <w:t xml:space="preserve">Branch Switching: </w:t>
+      </w:r>
+      <w:r>
+        <w:rPr>
+          <w:rFonts w:ascii="Times New Roman" w:eastAsia="Times New Roman" w:hAnsi="Times New Roman" w:cs="Times New Roman"/>
+          <w:sz w:val="28"/>
+          <w:szCs w:val="28"/>
+          <w:lang w:val="en-US"/>
+        </w:rPr>
+        <w:t>The git checkout command allows you to switch between different branches in the repository. Branches enable you to separate the project's history and develop it in parallel.</w:t>
+      </w:r>
+    </w:p>
+    <w:p>
+      <w:pPr>
+        <w:rPr>
+          <w:rFonts w:ascii="Times New Roman" w:eastAsia="Times New Roman" w:hAnsi="Times New Roman" w:cs="Times New Roman"/>
+          <w:sz w:val="28"/>
+          <w:szCs w:val="28"/>
+          <w:lang w:val="en-US"/>
+        </w:rPr>
+      </w:pPr>
+      <w:r>
+        <w:rPr>
+          <w:rFonts w:ascii="Times New Roman" w:eastAsia="Times New Roman" w:hAnsi="Times New Roman" w:cs="Times New Roman"/>
+          <w:b/>
+          <w:sz w:val="28"/>
+          <w:szCs w:val="28"/>
+          <w:lang w:val="en-US"/>
+        </w:rPr>
+        <w:t xml:space="preserve">Synchronization with Remote Repository: </w:t>
+      </w:r>
+      <w:r>
+        <w:rPr>
+          <w:rFonts w:ascii="Times New Roman" w:eastAsia="Times New Roman" w:hAnsi="Times New Roman" w:cs="Times New Roman"/>
+          <w:sz w:val="28"/>
+          <w:szCs w:val="28"/>
+          <w:lang w:val="en-US"/>
+        </w:rPr>
+        <w:t>The git push and git pull commands are used to interact with remote repositories. git push sends changes to the server, while git pull updates your local repository with changes made by others.</w:t>
+      </w:r>
+    </w:p>
+    <w:p>
+      <w:pPr>
+        <w:rPr>
+          <w:rFonts w:ascii="Times New Roman" w:eastAsia="Times New Roman" w:hAnsi="Times New Roman" w:cs="Times New Roman"/>
+          <w:sz w:val="28"/>
+          <w:szCs w:val="28"/>
+          <w:lang w:val="en-US"/>
+        </w:rPr>
+      </w:pPr>
+      <w:r>
+        <w:rPr>
+          <w:rFonts w:ascii="Times New Roman" w:eastAsia="Times New Roman" w:hAnsi="Times New Roman" w:cs="Times New Roman"/>
+          <w:b/>
+          <w:sz w:val="28"/>
+          <w:szCs w:val="28"/>
+          <w:lang w:val="en-US"/>
+        </w:rPr>
+        <w:t>Commit History:</w:t>
+      </w:r>
+      <w:r>
+        <w:rPr>
+          <w:rFonts w:ascii="Times New Roman" w:eastAsia="Times New Roman" w:hAnsi="Times New Roman" w:cs="Times New Roman"/>
+          <w:sz w:val="28"/>
+          <w:szCs w:val="28"/>
+          <w:lang w:val="en-US"/>
+        </w:rPr>
+        <w:t xml:space="preserve"> The git log command lets you view the commit history of the repository. It displays a list of commits, their hash sums, authors, dates, and messages.</w:t>
+      </w:r>
+    </w:p>
+    <w:p>
+      <w:pPr>
+        <w:rPr>
+          <w:rFonts w:ascii="Times New Roman" w:eastAsia="Times New Roman" w:hAnsi="Times New Roman" w:cs="Times New Roman"/>
+          <w:sz w:val="28"/>
+          <w:szCs w:val="28"/>
+          <w:lang w:val="en-US"/>
+        </w:rPr>
+      </w:pPr>
+      <w:r>
+        <w:rPr>
+          <w:rFonts w:ascii="Times New Roman" w:eastAsia="Times New Roman" w:hAnsi="Times New Roman" w:cs="Times New Roman"/>
+          <w:b/>
+          <w:sz w:val="28"/>
+          <w:szCs w:val="28"/>
+          <w:lang w:val="en-US"/>
+        </w:rPr>
+        <w:t xml:space="preserve">Branching and Merging: </w:t>
+      </w:r>
+      <w:r>
+        <w:rPr>
+          <w:rFonts w:ascii="Times New Roman" w:eastAsia="Times New Roman" w:hAnsi="Times New Roman" w:cs="Times New Roman"/>
+          <w:sz w:val="28"/>
+          <w:szCs w:val="28"/>
+          <w:lang w:val="en-US"/>
+        </w:rPr>
+        <w:t>Git allows you to create branches for working on specific features or tasks and then merge them into the main branch using the git merge command.</w:t>
+      </w:r>
+    </w:p>
+    <w:p>
+      <w:pPr>
+        <w:rPr>
+          <w:rFonts w:ascii="Times New Roman" w:eastAsia="Times New Roman" w:hAnsi="Times New Roman" w:cs="Times New Roman"/>
+          <w:sz w:val="28"/>
+          <w:szCs w:val="28"/>
+          <w:lang w:val="en-US"/>
+        </w:rPr>
+      </w:pPr>
+    </w:p>
+    <w:p>
+      <w:pPr>
+        <w:rPr>
+          <w:lang w:val="en-US"/>
+        </w:rPr>
+      </w:pPr>
     </w:p>
     <w:sectPr>
-      <w:pgSz w:h="16834" w:w="11909" w:orient="portrait"/>
-      <w:pgMar w:bottom="1440" w:top="1440" w:left="1440" w:right="1440" w:header="720" w:footer="720"/>
+      <w:pgSz w:w="11909" w:h="16834"/>
+      <w:pgMar w:top="1440" w:right="1440" w:bottom="1440" w:left="1440" w:header="720" w:footer="720" w:gutter="0"/>
       <w:pgNumType w:start="1"/>
+      <w:cols w:space="720"/>
     </w:sectPr>
   </w:body>
 </w:document>
 </file>
 
-<file path=word/numbering.xml><?xml version="1.0" encoding="utf-8"?>
-<w:numbering xmlns:mc="http://schemas.openxmlformats.org/markup-compatibility/2006" xmlns:o="urn:schemas-microsoft-com:office:office" xmlns:r="http://schemas.openxmlformats.org/officeDocument/2006/relationships" xmlns:m="http://schemas.openxmlformats.org/officeDocument/2006/math" xmlns:v="urn:schemas-microsoft-com:vml" xmlns:wp="http://schemas.openxmlformats.org/drawingml/2006/wordprocessingDrawing" xmlns:w10="urn:schemas-microsoft-com:office:word" xmlns:w="http://schemas.openxmlformats.org/wordprocessingml/2006/main" xmlns:wne="http://schemas.microsoft.com/office/word/2006/wordml" xmlns:sl="http://schemas.openxmlformats.org/schemaLibrary/2006/main" xmlns:a="http://schemas.openxmlformats.org/drawingml/2006/main" xmlns:pic="http://schemas.openxmlformats.org/drawingml/2006/picture" xmlns:c="http://schemas.openxmlformats.org/drawingml/2006/chart" xmlns:lc="http://schemas.openxmlformats.org/drawingml/2006/lockedCanvas" xmlns:dgm="http://schemas.openxmlformats.org/drawingml/2006/diagram" xmlns:wps="http://schemas.microsoft.com/office/word/2010/wordprocessingShape" xmlns:wpg="http://schemas.microsoft.com/office/word/2010/wordprocessingGroup" xmlns:w14="http://schemas.microsoft.com/office/word/2010/wordml" xmlns:w15="http://schemas.microsoft.com/office/word/2012/wordml"/>
-</file>
-
 <file path=word/styles.xml><?xml version="1.0" encoding="utf-8"?>
-<w:styles xmlns:mc="http://schemas.openxmlformats.org/markup-compatibility/2006" xmlns:o="urn:schemas-microsoft-com:office:office" xmlns:r="http://schemas.openxmlformats.org/officeDocument/2006/relationships" xmlns:m="http://schemas.openxmlformats.org/officeDocument/2006/math" xmlns:v="urn:schemas-microsoft-com:vml" xmlns:wp="http://schemas.openxmlformats.org/drawingml/2006/wordprocessingDrawing" xmlns:w10="urn:schemas-microsoft-com:office:word" xmlns:w="http://schemas.openxmlformats.org/wordprocessingml/2006/main" xmlns:wne="http://schemas.microsoft.com/office/word/2006/wordml" xmlns:sl="http://schemas.openxmlformats.org/schemaLibrary/2006/main" xmlns:a="http://schemas.openxmlformats.org/drawingml/2006/main" xmlns:pic="http://schemas.openxmlformats.org/drawingml/2006/picture" xmlns:c="http://schemas.openxmlformats.org/drawingml/2006/chart" xmlns:lc="http://schemas.openxmlformats.org/drawingml/2006/lockedCanvas" xmlns:dgm="http://schemas.openxmlformats.org/drawingml/2006/diagram" xmlns:wps="http://schemas.microsoft.com/office/word/2010/wordprocessingShape" xmlns:wpg="http://schemas.microsoft.com/office/word/2010/wordprocessingGroup" xmlns:w14="http://schemas.microsoft.com/office/word/2010/wordml" xmlns:w15="http://schemas.microsoft.com/office/word/2012/wordml">
+<w:styles xmlns:mc="http://schemas.openxmlformats.org/markup-compatibility/2006" xmlns:r="http://schemas.openxmlformats.org/officeDocument/2006/relationships" xmlns:w="http://schemas.openxmlformats.org/wordprocessingml/2006/main" xmlns:w14="http://schemas.microsoft.com/office/word/2010/wordml" xmlns:w15="http://schemas.microsoft.com/office/word/2012/wordml" xmlns:w16cex="http://schemas.microsoft.com/office/word/2018/wordml/cex" xmlns:w16cid="http://schemas.microsoft.com/office/word/2016/wordml/cid" xmlns:w16="http://schemas.microsoft.com/office/word/2018/wordml" xmlns:w16sdtdh="http://schemas.microsoft.com/office/word/2020/wordml/sdtdatahash" xmlns:w16se="http://schemas.microsoft.com/office/word/2015/wordml/symex" mc:Ignorable="w14 w15 w16se w16cid w16 w16cex w16sdtdh">
   <w:docDefaults>
     <w:rPrDefault>
       <w:rPr>
-        <w:rFonts w:ascii="Arial" w:cs="Arial" w:eastAsia="Arial" w:hAnsi="Arial"/>
+        <w:rFonts w:ascii="Arial" w:eastAsia="Arial" w:hAnsi="Arial" w:cs="Arial"/>
         <w:sz w:val="22"/>
         <w:szCs w:val="22"/>
-        <w:lang w:val="ru"/>
+        <w:lang w:val="ru" w:eastAsia="uk-UA" w:bidi="ar-SA"/>
       </w:rPr>
     </w:rPrDefault>
     <w:pPrDefault>
@@ -200,69 +534,457 @@
       </w:pPr>
     </w:pPrDefault>
   </w:docDefaults>
-  <w:style w:type="paragraph" w:styleId="Normal" w:default="1">
-    <w:name w:val="normal"/>
+  <w:latentStyles w:defLockedState="0" w:defUIPriority="99" w:defSemiHidden="0" w:defUnhideWhenUsed="0" w:defQFormat="0" w:count="376">
+    <w:lsdException w:name="Normal" w:uiPriority="0" w:qFormat="1"/>
+    <w:lsdException w:name="heading 1" w:uiPriority="9" w:qFormat="1"/>
+    <w:lsdException w:name="heading 2" w:semiHidden="1" w:uiPriority="9" w:unhideWhenUsed="1" w:qFormat="1"/>
+    <w:lsdException w:name="heading 3" w:semiHidden="1" w:uiPriority="9" w:unhideWhenUsed="1" w:qFormat="1"/>
+    <w:lsdException w:name="heading 4" w:semiHidden="1" w:uiPriority="9" w:unhideWhenUsed="1" w:qFormat="1"/>
+    <w:lsdException w:name="heading 5" w:semiHidden="1" w:uiPriority="9" w:unhideWhenUsed="1" w:qFormat="1"/>
+    <w:lsdException w:name="heading 6" w:semiHidden="1" w:uiPriority="9" w:unhideWhenUsed="1" w:qFormat="1"/>
+    <w:lsdException w:name="heading 7" w:semiHidden="1" w:uiPriority="9" w:unhideWhenUsed="1" w:qFormat="1"/>
+    <w:lsdException w:name="heading 8" w:semiHidden="1" w:uiPriority="9" w:unhideWhenUsed="1" w:qFormat="1"/>
+    <w:lsdException w:name="heading 9" w:semiHidden="1" w:uiPriority="9" w:unhideWhenUsed="1" w:qFormat="1"/>
+    <w:lsdException w:name="index 1" w:semiHidden="1" w:unhideWhenUsed="1"/>
+    <w:lsdException w:name="index 2" w:semiHidden="1" w:unhideWhenUsed="1"/>
+    <w:lsdException w:name="index 3" w:semiHidden="1" w:unhideWhenUsed="1"/>
+    <w:lsdException w:name="index 4" w:semiHidden="1" w:unhideWhenUsed="1"/>
+    <w:lsdException w:name="index 5" w:semiHidden="1" w:unhideWhenUsed="1"/>
+    <w:lsdException w:name="index 6" w:semiHidden="1" w:unhideWhenUsed="1"/>
+    <w:lsdException w:name="index 7" w:semiHidden="1" w:unhideWhenUsed="1"/>
+    <w:lsdException w:name="index 8" w:semiHidden="1" w:unhideWhenUsed="1"/>
+    <w:lsdException w:name="index 9" w:semiHidden="1" w:unhideWhenUsed="1"/>
+    <w:lsdException w:name="toc 1" w:semiHidden="1" w:uiPriority="39" w:unhideWhenUsed="1"/>
+    <w:lsdException w:name="toc 2" w:semiHidden="1" w:uiPriority="39" w:unhideWhenUsed="1"/>
+    <w:lsdException w:name="toc 3" w:semiHidden="1" w:uiPriority="39" w:unhideWhenUsed="1"/>
+    <w:lsdException w:name="toc 4" w:semiHidden="1" w:uiPriority="39" w:unhideWhenUsed="1"/>
+    <w:lsdException w:name="toc 5" w:semiHidden="1" w:uiPriority="39" w:unhideWhenUsed="1"/>
+    <w:lsdException w:name="toc 6" w:semiHidden="1" w:uiPriority="39" w:unhideWhenUsed="1"/>
+    <w:lsdException w:name="toc 7" w:semiHidden="1" w:uiPriority="39" w:unhideWhenUsed="1"/>
+    <w:lsdException w:name="toc 8" w:semiHidden="1" w:uiPriority="39" w:unhideWhenUsed="1"/>
+    <w:lsdException w:name="toc 9" w:semiHidden="1" w:uiPriority="39" w:unhideWhenUsed="1"/>
+    <w:lsdException w:name="Normal Indent" w:semiHidden="1" w:unhideWhenUsed="1"/>
+    <w:lsdException w:name="footnote text" w:semiHidden="1" w:unhideWhenUsed="1"/>
+    <w:lsdException w:name="annotation text" w:semiHidden="1" w:unhideWhenUsed="1"/>
+    <w:lsdException w:name="header" w:semiHidden="1" w:unhideWhenUsed="1"/>
+    <w:lsdException w:name="footer" w:semiHidden="1" w:unhideWhenUsed="1"/>
+    <w:lsdException w:name="index heading" w:semiHidden="1" w:unhideWhenUsed="1"/>
+    <w:lsdException w:name="caption" w:semiHidden="1" w:uiPriority="35" w:unhideWhenUsed="1" w:qFormat="1"/>
+    <w:lsdException w:name="table of figures" w:semiHidden="1" w:unhideWhenUsed="1"/>
+    <w:lsdException w:name="envelope address" w:semiHidden="1" w:unhideWhenUsed="1"/>
+    <w:lsdException w:name="envelope return" w:semiHidden="1" w:unhideWhenUsed="1"/>
+    <w:lsdException w:name="footnote reference" w:semiHidden="1" w:unhideWhenUsed="1"/>
+    <w:lsdException w:name="annotation reference" w:semiHidden="1" w:unhideWhenUsed="1"/>
+    <w:lsdException w:name="line number" w:semiHidden="1" w:unhideWhenUsed="1"/>
+    <w:lsdException w:name="page number" w:semiHidden="1" w:unhideWhenUsed="1"/>
+    <w:lsdException w:name="endnote reference" w:semiHidden="1" w:unhideWhenUsed="1"/>
+    <w:lsdException w:name="endnote text" w:semiHidden="1" w:unhideWhenUsed="1"/>
+    <w:lsdException w:name="table of authorities" w:semiHidden="1" w:unhideWhenUsed="1"/>
+    <w:lsdException w:name="macro" w:semiHidden="1" w:unhideWhenUsed="1"/>
+    <w:lsdException w:name="toa heading" w:semiHidden="1" w:unhideWhenUsed="1"/>
+    <w:lsdException w:name="List" w:semiHidden="1" w:unhideWhenUsed="1"/>
+    <w:lsdException w:name="List Bullet" w:semiHidden="1" w:unhideWhenUsed="1"/>
+    <w:lsdException w:name="List Number" w:semiHidden="1" w:unhideWhenUsed="1"/>
+    <w:lsdException w:name="List 2" w:semiHidden="1" w:unhideWhenUsed="1"/>
+    <w:lsdException w:name="List 3" w:semiHidden="1" w:unhideWhenUsed="1"/>
+    <w:lsdException w:name="List 4" w:semiHidden="1" w:unhideWhenUsed="1"/>
+    <w:lsdException w:name="List 5" w:semiHidden="1" w:unhideWhenUsed="1"/>
+    <w:lsdException w:name="List Bullet 2" w:semiHidden="1" w:unhideWhenUsed="1"/>
+    <w:lsdException w:name="List Bullet 3" w:semiHidden="1" w:unhideWhenUsed="1"/>
+    <w:lsdException w:name="List Bullet 4" w:semiHidden="1" w:unhideWhenUsed="1"/>
+    <w:lsdException w:name="List Bullet 5" w:semiHidden="1" w:unhideWhenUsed="1"/>
+    <w:lsdException w:name="List Number 2" w:semiHidden="1" w:unhideWhenUsed="1"/>
+    <w:lsdException w:name="List Number 3" w:semiHidden="1" w:unhideWhenUsed="1"/>
+    <w:lsdException w:name="List Number 4" w:semiHidden="1" w:unhideWhenUsed="1"/>
+    <w:lsdException w:name="List Number 5" w:semiHidden="1" w:unhideWhenUsed="1"/>
+    <w:lsdException w:name="Title" w:uiPriority="10" w:qFormat="1"/>
+    <w:lsdException w:name="Closing" w:semiHidden="1" w:unhideWhenUsed="1"/>
+    <w:lsdException w:name="Signature" w:semiHidden="1" w:unhideWhenUsed="1"/>
+    <w:lsdException w:name="Default Paragraph Font" w:semiHidden="1" w:uiPriority="1" w:unhideWhenUsed="1"/>
+    <w:lsdException w:name="Body Text" w:semiHidden="1" w:unhideWhenUsed="1"/>
+    <w:lsdException w:name="Body Text Indent" w:semiHidden="1" w:unhideWhenUsed="1"/>
+    <w:lsdException w:name="List Continue" w:semiHidden="1" w:unhideWhenUsed="1"/>
+    <w:lsdException w:name="List Continue 2" w:semiHidden="1" w:unhideWhenUsed="1"/>
+    <w:lsdException w:name="List Continue 3" w:semiHidden="1" w:unhideWhenUsed="1"/>
+    <w:lsdException w:name="List Continue 4" w:semiHidden="1" w:unhideWhenUsed="1"/>
+    <w:lsdException w:name="List Continue 5" w:semiHidden="1" w:unhideWhenUsed="1"/>
+    <w:lsdException w:name="Message Header" w:semiHidden="1" w:unhideWhenUsed="1"/>
+    <w:lsdException w:name="Subtitle" w:uiPriority="11" w:qFormat="1"/>
+    <w:lsdException w:name="Salutation" w:semiHidden="1" w:unhideWhenUsed="1"/>
+    <w:lsdException w:name="Date" w:semiHidden="1" w:unhideWhenUsed="1"/>
+    <w:lsdException w:name="Body Text First Indent" w:semiHidden="1" w:unhideWhenUsed="1"/>
+    <w:lsdException w:name="Body Text First Indent 2" w:semiHidden="1" w:unhideWhenUsed="1"/>
+    <w:lsdException w:name="Note Heading" w:semiHidden="1" w:unhideWhenUsed="1"/>
+    <w:lsdException w:name="Body Text 2" w:semiHidden="1" w:unhideWhenUsed="1"/>
+    <w:lsdException w:name="Body Text 3" w:semiHidden="1" w:unhideWhenUsed="1"/>
+    <w:lsdException w:name="Body Text Indent 2" w:semiHidden="1" w:unhideWhenUsed="1"/>
+    <w:lsdException w:name="Body Text Indent 3" w:semiHidden="1" w:unhideWhenUsed="1"/>
+    <w:lsdException w:name="Block Text" w:semiHidden="1" w:unhideWhenUsed="1"/>
+    <w:lsdException w:name="Hyperlink" w:semiHidden="1" w:unhideWhenUsed="1"/>
+    <w:lsdException w:name="FollowedHyperlink" w:semiHidden="1" w:unhideWhenUsed="1"/>
+    <w:lsdException w:name="Strong" w:uiPriority="22" w:qFormat="1"/>
+    <w:lsdException w:name="Emphasis" w:uiPriority="20" w:qFormat="1"/>
+    <w:lsdException w:name="Document Map" w:semiHidden="1" w:unhideWhenUsed="1"/>
+    <w:lsdException w:name="Plain Text" w:semiHidden="1" w:unhideWhenUsed="1"/>
+    <w:lsdException w:name="E-mail Signature" w:semiHidden="1" w:unhideWhenUsed="1"/>
+    <w:lsdException w:name="HTML Top of Form" w:semiHidden="1" w:unhideWhenUsed="1"/>
+    <w:lsdException w:name="HTML Bottom of Form" w:semiHidden="1" w:unhideWhenUsed="1"/>
+    <w:lsdException w:name="Normal (Web)" w:semiHidden="1" w:unhideWhenUsed="1"/>
+    <w:lsdException w:name="HTML Acronym" w:semiHidden="1" w:unhideWhenUsed="1"/>
+    <w:lsdException w:name="HTML Address" w:semiHidden="1" w:unhideWhenUsed="1"/>
+    <w:lsdException w:name="HTML Cite" w:semiHidden="1" w:unhideWhenUsed="1"/>
+    <w:lsdException w:name="HTML Code" w:semiHidden="1" w:unhideWhenUsed="1"/>
+    <w:lsdException w:name="HTML Definition" w:semiHidden="1" w:unhideWhenUsed="1"/>
+    <w:lsdException w:name="HTML Keyboard" w:semiHidden="1" w:unhideWhenUsed="1"/>
+    <w:lsdException w:name="HTML Preformatted" w:semiHidden="1" w:unhideWhenUsed="1"/>
+    <w:lsdException w:name="HTML Sample" w:semiHidden="1" w:unhideWhenUsed="1"/>
+    <w:lsdException w:name="HTML Typewriter" w:semiHidden="1" w:unhideWhenUsed="1"/>
+    <w:lsdException w:name="HTML Variable" w:semiHidden="1" w:unhideWhenUsed="1"/>
+    <w:lsdException w:name="Normal Table" w:semiHidden="1" w:unhideWhenUsed="1"/>
+    <w:lsdException w:name="annotation subject" w:semiHidden="1" w:unhideWhenUsed="1"/>
+    <w:lsdException w:name="No List" w:semiHidden="1" w:unhideWhenUsed="1"/>
+    <w:lsdException w:name="Outline List 1" w:semiHidden="1" w:unhideWhenUsed="1"/>
+    <w:lsdException w:name="Outline List 2" w:semiHidden="1" w:unhideWhenUsed="1"/>
+    <w:lsdException w:name="Outline List 3" w:semiHidden="1" w:unhideWhenUsed="1"/>
+    <w:lsdException w:name="Table Simple 1" w:semiHidden="1" w:unhideWhenUsed="1"/>
+    <w:lsdException w:name="Table Simple 2" w:semiHidden="1" w:unhideWhenUsed="1"/>
+    <w:lsdException w:name="Table Simple 3" w:semiHidden="1" w:unhideWhenUsed="1"/>
+    <w:lsdException w:name="Table Classic 1" w:semiHidden="1" w:unhideWhenUsed="1"/>
+    <w:lsdException w:name="Table Classic 2" w:semiHidden="1" w:unhideWhenUsed="1"/>
+    <w:lsdException w:name="Table Classic 3" w:semiHidden="1" w:unhideWhenUsed="1"/>
+    <w:lsdException w:name="Table Classic 4" w:semiHidden="1" w:unhideWhenUsed="1"/>
+    <w:lsdException w:name="Table Colorful 1" w:semiHidden="1" w:unhideWhenUsed="1"/>
+    <w:lsdException w:name="Table Colorful 2" w:semiHidden="1" w:unhideWhenUsed="1"/>
+    <w:lsdException w:name="Table Colorful 3" w:semiHidden="1" w:unhideWhenUsed="1"/>
+    <w:lsdException w:name="Table Columns 1" w:semiHidden="1" w:unhideWhenUsed="1"/>
+    <w:lsdException w:name="Table Columns 2" w:semiHidden="1" w:unhideWhenUsed="1"/>
+    <w:lsdException w:name="Table Columns 3" w:semiHidden="1" w:unhideWhenUsed="1"/>
+    <w:lsdException w:name="Table Columns 4" w:semiHidden="1" w:unhideWhenUsed="1"/>
+    <w:lsdException w:name="Table Columns 5" w:semiHidden="1" w:unhideWhenUsed="1"/>
+    <w:lsdException w:name="Table Grid 1" w:semiHidden="1" w:unhideWhenUsed="1"/>
+    <w:lsdException w:name="Table Grid 2" w:semiHidden="1" w:unhideWhenUsed="1"/>
+    <w:lsdException w:name="Table Grid 3" w:semiHidden="1" w:unhideWhenUsed="1"/>
+    <w:lsdException w:name="Table Grid 4" w:semiHidden="1" w:unhideWhenUsed="1"/>
+    <w:lsdException w:name="Table Grid 5" w:semiHidden="1" w:unhideWhenUsed="1"/>
+    <w:lsdException w:name="Table Grid 6" w:semiHidden="1" w:unhideWhenUsed="1"/>
+    <w:lsdException w:name="Table Grid 7" w:semiHidden="1" w:unhideWhenUsed="1"/>
+    <w:lsdException w:name="Table Grid 8" w:semiHidden="1" w:unhideWhenUsed="1"/>
+    <w:lsdException w:name="Table List 1" w:semiHidden="1" w:unhideWhenUsed="1"/>
+    <w:lsdException w:name="Table List 2" w:semiHidden="1" w:unhideWhenUsed="1"/>
+    <w:lsdException w:name="Table List 3" w:semiHidden="1" w:unhideWhenUsed="1"/>
+    <w:lsdException w:name="Table List 4" w:semiHidden="1" w:unhideWhenUsed="1"/>
+    <w:lsdException w:name="Table List 5" w:semiHidden="1" w:unhideWhenUsed="1"/>
+    <w:lsdException w:name="Table List 6" w:semiHidden="1" w:unhideWhenUsed="1"/>
+    <w:lsdException w:name="Table List 7" w:semiHidden="1" w:unhideWhenUsed="1"/>
+    <w:lsdException w:name="Table List 8" w:semiHidden="1" w:unhideWhenUsed="1"/>
+    <w:lsdException w:name="Table 3D effects 1" w:semiHidden="1" w:unhideWhenUsed="1"/>
+    <w:lsdException w:name="Table 3D effects 2" w:semiHidden="1" w:unhideWhenUsed="1"/>
+    <w:lsdException w:name="Table 3D effects 3" w:semiHidden="1" w:unhideWhenUsed="1"/>
+    <w:lsdException w:name="Table Contemporary" w:semiHidden="1" w:unhideWhenUsed="1"/>
+    <w:lsdException w:name="Table Elegant" w:semiHidden="1" w:unhideWhenUsed="1"/>
+    <w:lsdException w:name="Table Professional" w:semiHidden="1" w:unhideWhenUsed="1"/>
+    <w:lsdException w:name="Table Subtle 1" w:semiHidden="1" w:unhideWhenUsed="1"/>
+    <w:lsdException w:name="Table Subtle 2" w:semiHidden="1" w:unhideWhenUsed="1"/>
+    <w:lsdException w:name="Table Web 1" w:semiHidden="1" w:unhideWhenUsed="1"/>
+    <w:lsdException w:name="Table Web 2" w:semiHidden="1" w:unhideWhenUsed="1"/>
+    <w:lsdException w:name="Table Web 3" w:semiHidden="1" w:unhideWhenUsed="1"/>
+    <w:lsdException w:name="Balloon Text" w:semiHidden="1" w:unhideWhenUsed="1"/>
+    <w:lsdException w:name="Table Grid" w:uiPriority="39"/>
+    <w:lsdException w:name="Table Theme" w:semiHidden="1" w:unhideWhenUsed="1"/>
+    <w:lsdException w:name="Placeholder Text" w:semiHidden="1"/>
+    <w:lsdException w:name="No Spacing" w:uiPriority="1" w:qFormat="1"/>
+    <w:lsdException w:name="Light Shading" w:uiPriority="60"/>
+    <w:lsdException w:name="Light List" w:uiPriority="61"/>
+    <w:lsdException w:name="Light Grid" w:uiPriority="62"/>
+    <w:lsdException w:name="Medium Shading 1" w:uiPriority="63"/>
+    <w:lsdException w:name="Medium Shading 2" w:uiPriority="64"/>
+    <w:lsdException w:name="Medium List 1" w:uiPriority="65"/>
+    <w:lsdException w:name="Medium List 2" w:uiPriority="66"/>
+    <w:lsdException w:name="Medium Grid 1" w:uiPriority="67"/>
+    <w:lsdException w:name="Medium Grid 2" w:uiPriority="68"/>
+    <w:lsdException w:name="Medium Grid 3" w:uiPriority="69"/>
+    <w:lsdException w:name="Dark List" w:uiPriority="70"/>
+    <w:lsdException w:name="Colorful Shading" w:uiPriority="71"/>
+    <w:lsdException w:name="Colorful List" w:uiPriority="72"/>
+    <w:lsdException w:name="Colorful Grid" w:uiPriority="73"/>
+    <w:lsdException w:name="Light Shading Accent 1" w:uiPriority="60"/>
+    <w:lsdException w:name="Light List Accent 1" w:uiPriority="61"/>
+    <w:lsdException w:name="Light Grid Accent 1" w:uiPriority="62"/>
+    <w:lsdException w:name="Medium Shading 1 Accent 1" w:uiPriority="63"/>
+    <w:lsdException w:name="Medium Shading 2 Accent 1" w:uiPriority="64"/>
+    <w:lsdException w:name="Medium List 1 Accent 1" w:uiPriority="65"/>
+    <w:lsdException w:name="Revision" w:semiHidden="1"/>
+    <w:lsdException w:name="List Paragraph" w:uiPriority="34" w:qFormat="1"/>
+    <w:lsdException w:name="Quote" w:uiPriority="29" w:qFormat="1"/>
+    <w:lsdException w:name="Intense Quote" w:uiPriority="30" w:qFormat="1"/>
+    <w:lsdException w:name="Medium List 2 Accent 1" w:uiPriority="66"/>
+    <w:lsdException w:name="Medium Grid 1 Accent 1" w:uiPriority="67"/>
+    <w:lsdException w:name="Medium Grid 2 Accent 1" w:uiPriority="68"/>
+    <w:lsdException w:name="Medium Grid 3 Accent 1" w:uiPriority="69"/>
+    <w:lsdException w:name="Dark List Accent 1" w:uiPriority="70"/>
+    <w:lsdException w:name="Colorful Shading Accent 1" w:uiPriority="71"/>
+    <w:lsdException w:name="Colorful List Accent 1" w:uiPriority="72"/>
+    <w:lsdException w:name="Colorful Grid Accent 1" w:uiPriority="73"/>
+    <w:lsdException w:name="Light Shading Accent 2" w:uiPriority="60"/>
+    <w:lsdException w:name="Light List Accent 2" w:uiPriority="61"/>
+    <w:lsdException w:name="Light Grid Accent 2" w:uiPriority="62"/>
+    <w:lsdException w:name="Medium Shading 1 Accent 2" w:uiPriority="63"/>
+    <w:lsdException w:name="Medium Shading 2 Accent 2" w:uiPriority="64"/>
+    <w:lsdException w:name="Medium List 1 Accent 2" w:uiPriority="65"/>
+    <w:lsdException w:name="Medium List 2 Accent 2" w:uiPriority="66"/>
+    <w:lsdException w:name="Medium Grid 1 Accent 2" w:uiPriority="67"/>
+    <w:lsdException w:name="Medium Grid 2 Accent 2" w:uiPriority="68"/>
+    <w:lsdException w:name="Medium Grid 3 Accent 2" w:uiPriority="69"/>
+    <w:lsdException w:name="Dark List Accent 2" w:uiPriority="70"/>
+    <w:lsdException w:name="Colorful Shading Accent 2" w:uiPriority="71"/>
+    <w:lsdException w:name="Colorful List Accent 2" w:uiPriority="72"/>
+    <w:lsdException w:name="Colorful Grid Accent 2" w:uiPriority="73"/>
+    <w:lsdException w:name="Light Shading Accent 3" w:uiPriority="60"/>
+    <w:lsdException w:name="Light List Accent 3" w:uiPriority="61"/>
+    <w:lsdException w:name="Light Grid Accent 3" w:uiPriority="62"/>
+    <w:lsdException w:name="Medium Shading 1 Accent 3" w:uiPriority="63"/>
+    <w:lsdException w:name="Medium Shading 2 Accent 3" w:uiPriority="64"/>
+    <w:lsdException w:name="Medium List 1 Accent 3" w:uiPriority="65"/>
+    <w:lsdException w:name="Medium List 2 Accent 3" w:uiPriority="66"/>
+    <w:lsdException w:name="Medium Grid 1 Accent 3" w:uiPriority="67"/>
+    <w:lsdException w:name="Medium Grid 2 Accent 3" w:uiPriority="68"/>
+    <w:lsdException w:name="Medium Grid 3 Accent 3" w:uiPriority="69"/>
+    <w:lsdException w:name="Dark List Accent 3" w:uiPriority="70"/>
+    <w:lsdException w:name="Colorful Shading Accent 3" w:uiPriority="71"/>
+    <w:lsdException w:name="Colorful List Accent 3" w:uiPriority="72"/>
+    <w:lsdException w:name="Colorful Grid Accent 3" w:uiPriority="73"/>
+    <w:lsdException w:name="Light Shading Accent 4" w:uiPriority="60"/>
+    <w:lsdException w:name="Light List Accent 4" w:uiPriority="61"/>
+    <w:lsdException w:name="Light Grid Accent 4" w:uiPriority="62"/>
+    <w:lsdException w:name="Medium Shading 1 Accent 4" w:uiPriority="63"/>
+    <w:lsdException w:name="Medium Shading 2 Accent 4" w:uiPriority="64"/>
+    <w:lsdException w:name="Medium List 1 Accent 4" w:uiPriority="65"/>
+    <w:lsdException w:name="Medium List 2 Accent 4" w:uiPriority="66"/>
+    <w:lsdException w:name="Medium Grid 1 Accent 4" w:uiPriority="67"/>
+    <w:lsdException w:name="Medium Grid 2 Accent 4" w:uiPriority="68"/>
+    <w:lsdException w:name="Medium Grid 3 Accent 4" w:uiPriority="69"/>
+    <w:lsdException w:name="Dark List Accent 4" w:uiPriority="70"/>
+    <w:lsdException w:name="Colorful Shading Accent 4" w:uiPriority="71"/>
+    <w:lsdException w:name="Colorful List Accent 4" w:uiPriority="72"/>
+    <w:lsdException w:name="Colorful Grid Accent 4" w:uiPriority="73"/>
+    <w:lsdException w:name="Light Shading Accent 5" w:uiPriority="60"/>
+    <w:lsdException w:name="Light List Accent 5" w:uiPriority="61"/>
+    <w:lsdException w:name="Light Grid Accent 5" w:uiPriority="62"/>
+    <w:lsdException w:name="Medium Shading 1 Accent 5" w:uiPriority="63"/>
+    <w:lsdException w:name="Medium Shading 2 Accent 5" w:uiPriority="64"/>
+    <w:lsdException w:name="Medium List 1 Accent 5" w:uiPriority="65"/>
+    <w:lsdException w:name="Medium List 2 Accent 5" w:uiPriority="66"/>
+    <w:lsdException w:name="Medium Grid 1 Accent 5" w:uiPriority="67"/>
+    <w:lsdException w:name="Medium Grid 2 Accent 5" w:uiPriority="68"/>
+    <w:lsdException w:name="Medium Grid 3 Accent 5" w:uiPriority="69"/>
+    <w:lsdException w:name="Dark List Accent 5" w:uiPriority="70"/>
+    <w:lsdException w:name="Colorful Shading Accent 5" w:uiPriority="71"/>
+    <w:lsdException w:name="Colorful List Accent 5" w:uiPriority="72"/>
+    <w:lsdException w:name="Colorful Grid Accent 5" w:uiPriority="73"/>
+    <w:lsdException w:name="Light Shading Accent 6" w:uiPriority="60"/>
+    <w:lsdException w:name="Light List Accent 6" w:uiPriority="61"/>
+    <w:lsdException w:name="Light Grid Accent 6" w:uiPriority="62"/>
+    <w:lsdException w:name="Medium Shading 1 Accent 6" w:uiPriority="63"/>
+    <w:lsdException w:name="Medium Shading 2 Accent 6" w:uiPriority="64"/>
+    <w:lsdException w:name="Medium List 1 Accent 6" w:uiPriority="65"/>
+    <w:lsdException w:name="Medium List 2 Accent 6" w:uiPriority="66"/>
+    <w:lsdException w:name="Medium Grid 1 Accent 6" w:uiPriority="67"/>
+    <w:lsdException w:name="Medium Grid 2 Accent 6" w:uiPriority="68"/>
+    <w:lsdException w:name="Medium Grid 3 Accent 6" w:uiPriority="69"/>
+    <w:lsdException w:name="Dark List Accent 6" w:uiPriority="70"/>
+    <w:lsdException w:name="Colorful Shading Accent 6" w:uiPriority="71"/>
+    <w:lsdException w:name="Colorful List Accent 6" w:uiPriority="72"/>
+    <w:lsdException w:name="Colorful Grid Accent 6" w:uiPriority="73"/>
+    <w:lsdException w:name="Subtle Emphasis" w:uiPriority="19" w:qFormat="1"/>
+    <w:lsdException w:name="Intense Emphasis" w:uiPriority="21" w:qFormat="1"/>
+    <w:lsdException w:name="Subtle Reference" w:uiPriority="31" w:qFormat="1"/>
+    <w:lsdException w:name="Intense Reference" w:uiPriority="32" w:qFormat="1"/>
+    <w:lsdException w:name="Book Title" w:uiPriority="33" w:qFormat="1"/>
+    <w:lsdException w:name="Bibliography" w:semiHidden="1" w:uiPriority="37" w:unhideWhenUsed="1"/>
+    <w:lsdException w:name="TOC Heading" w:semiHidden="1" w:uiPriority="39" w:unhideWhenUsed="1" w:qFormat="1"/>
+    <w:lsdException w:name="Plain Table 1" w:uiPriority="41"/>
+    <w:lsdException w:name="Plain Table 2" w:uiPriority="42"/>
+    <w:lsdException w:name="Plain Table 3" w:uiPriority="43"/>
+    <w:lsdException w:name="Plain Table 4" w:uiPriority="44"/>
+    <w:lsdException w:name="Plain Table 5" w:uiPriority="45"/>
+    <w:lsdException w:name="Grid Table Light" w:uiPriority="40"/>
+    <w:lsdException w:name="Grid Table 1 Light" w:uiPriority="46"/>
+    <w:lsdException w:name="Grid Table 2" w:uiPriority="47"/>
+    <w:lsdException w:name="Grid Table 3" w:uiPriority="48"/>
+    <w:lsdException w:name="Grid Table 4" w:uiPriority="49"/>
+    <w:lsdException w:name="Grid Table 5 Dark" w:uiPriority="50"/>
+    <w:lsdException w:name="Grid Table 6 Colorful" w:uiPriority="51"/>
+    <w:lsdException w:name="Grid Table 7 Colorful" w:uiPriority="52"/>
+    <w:lsdException w:name="Grid Table 1 Light Accent 1" w:uiPriority="46"/>
+    <w:lsdException w:name="Grid Table 2 Accent 1" w:uiPriority="47"/>
+    <w:lsdException w:name="Grid Table 3 Accent 1" w:uiPriority="48"/>
+    <w:lsdException w:name="Grid Table 4 Accent 1" w:uiPriority="49"/>
+    <w:lsdException w:name="Grid Table 5 Dark Accent 1" w:uiPriority="50"/>
+    <w:lsdException w:name="Grid Table 6 Colorful Accent 1" w:uiPriority="51"/>
+    <w:lsdException w:name="Grid Table 7 Colorful Accent 1" w:uiPriority="52"/>
+    <w:lsdException w:name="Grid Table 1 Light Accent 2" w:uiPriority="46"/>
+    <w:lsdException w:name="Grid Table 2 Accent 2" w:uiPriority="47"/>
+    <w:lsdException w:name="Grid Table 3 Accent 2" w:uiPriority="48"/>
+    <w:lsdException w:name="Grid Table 4 Accent 2" w:uiPriority="49"/>
+    <w:lsdException w:name="Grid Table 5 Dark Accent 2" w:uiPriority="50"/>
+    <w:lsdException w:name="Grid Table 6 Colorful Accent 2" w:uiPriority="51"/>
+    <w:lsdException w:name="Grid Table 7 Colorful Accent 2" w:uiPriority="52"/>
+    <w:lsdException w:name="Grid Table 1 Light Accent 3" w:uiPriority="46"/>
+    <w:lsdException w:name="Grid Table 2 Accent 3" w:uiPriority="47"/>
+    <w:lsdException w:name="Grid Table 3 Accent 3" w:uiPriority="48"/>
+    <w:lsdException w:name="Grid Table 4 Accent 3" w:uiPriority="49"/>
+    <w:lsdException w:name="Grid Table 5 Dark Accent 3" w:uiPriority="50"/>
+    <w:lsdException w:name="Grid Table 6 Colorful Accent 3" w:uiPriority="51"/>
+    <w:lsdException w:name="Grid Table 7 Colorful Accent 3" w:uiPriority="52"/>
+    <w:lsdException w:name="Grid Table 1 Light Accent 4" w:uiPriority="46"/>
+    <w:lsdException w:name="Grid Table 2 Accent 4" w:uiPriority="47"/>
+    <w:lsdException w:name="Grid Table 3 Accent 4" w:uiPriority="48"/>
+    <w:lsdException w:name="Grid Table 4 Accent 4" w:uiPriority="49"/>
+    <w:lsdException w:name="Grid Table 5 Dark Accent 4" w:uiPriority="50"/>
+    <w:lsdException w:name="Grid Table 6 Colorful Accent 4" w:uiPriority="51"/>
+    <w:lsdException w:name="Grid Table 7 Colorful Accent 4" w:uiPriority="52"/>
+    <w:lsdException w:name="Grid Table 1 Light Accent 5" w:uiPriority="46"/>
+    <w:lsdException w:name="Grid Table 2 Accent 5" w:uiPriority="47"/>
+    <w:lsdException w:name="Grid Table 3 Accent 5" w:uiPriority="48"/>
+    <w:lsdException w:name="Grid Table 4 Accent 5" w:uiPriority="49"/>
+    <w:lsdException w:name="Grid Table 5 Dark Accent 5" w:uiPriority="50"/>
+    <w:lsdException w:name="Grid Table 6 Colorful Accent 5" w:uiPriority="51"/>
+    <w:lsdException w:name="Grid Table 7 Colorful Accent 5" w:uiPriority="52"/>
+    <w:lsdException w:name="Grid Table 1 Light Accent 6" w:uiPriority="46"/>
+    <w:lsdException w:name="Grid Table 2 Accent 6" w:uiPriority="47"/>
+    <w:lsdException w:name="Grid Table 3 Accent 6" w:uiPriority="48"/>
+    <w:lsdException w:name="Grid Table 4 Accent 6" w:uiPriority="49"/>
+    <w:lsdException w:name="Grid Table 5 Dark Accent 6" w:uiPriority="50"/>
+    <w:lsdException w:name="Grid Table 6 Colorful Accent 6" w:uiPriority="51"/>
+    <w:lsdException w:name="Grid Table 7 Colorful Accent 6" w:uiPriority="52"/>
+    <w:lsdException w:name="List Table 1 Light" w:uiPriority="46"/>
+    <w:lsdException w:name="List Table 2" w:uiPriority="47"/>
+    <w:lsdException w:name="List Table 3" w:uiPriority="48"/>
+    <w:lsdException w:name="List Table 4" w:uiPriority="49"/>
+    <w:lsdException w:name="List Table 5 Dark" w:uiPriority="50"/>
+    <w:lsdException w:name="List Table 6 Colorful" w:uiPriority="51"/>
+    <w:lsdException w:name="List Table 7 Colorful" w:uiPriority="52"/>
+    <w:lsdException w:name="List Table 1 Light Accent 1" w:uiPriority="46"/>
+    <w:lsdException w:name="List Table 2 Accent 1" w:uiPriority="47"/>
+    <w:lsdException w:name="List Table 3 Accent 1" w:uiPriority="48"/>
+    <w:lsdException w:name="List Table 4 Accent 1" w:uiPriority="49"/>
+    <w:lsdException w:name="List Table 5 Dark Accent 1" w:uiPriority="50"/>
+    <w:lsdException w:name="List Table 6 Colorful Accent 1" w:uiPriority="51"/>
+    <w:lsdException w:name="List Table 7 Colorful Accent 1" w:uiPriority="52"/>
+    <w:lsdException w:name="List Table 1 Light Accent 2" w:uiPriority="46"/>
+    <w:lsdException w:name="List Table 2 Accent 2" w:uiPriority="47"/>
+    <w:lsdException w:name="List Table 3 Accent 2" w:uiPriority="48"/>
+    <w:lsdException w:name="List Table 4 Accent 2" w:uiPriority="49"/>
+    <w:lsdException w:name="List Table 5 Dark Accent 2" w:uiPriority="50"/>
+    <w:lsdException w:name="List Table 6 Colorful Accent 2" w:uiPriority="51"/>
+    <w:lsdException w:name="List Table 7 Colorful Accent 2" w:uiPriority="52"/>
+    <w:lsdException w:name="List Table 1 Light Accent 3" w:uiPriority="46"/>
+    <w:lsdException w:name="List Table 2 Accent 3" w:uiPriority="47"/>
+    <w:lsdException w:name="List Table 3 Accent 3" w:uiPriority="48"/>
+    <w:lsdException w:name="List Table 4 Accent 3" w:uiPriority="49"/>
+    <w:lsdException w:name="List Table 5 Dark Accent 3" w:uiPriority="50"/>
+    <w:lsdException w:name="List Table 6 Colorful Accent 3" w:uiPriority="51"/>
+    <w:lsdException w:name="List Table 7 Colorful Accent 3" w:uiPriority="52"/>
+    <w:lsdException w:name="List Table 1 Light Accent 4" w:uiPriority="46"/>
+    <w:lsdException w:name="List Table 2 Accent 4" w:uiPriority="47"/>
+    <w:lsdException w:name="List Table 3 Accent 4" w:uiPriority="48"/>
+    <w:lsdException w:name="List Table 4 Accent 4" w:uiPriority="49"/>
+    <w:lsdException w:name="List Table 5 Dark Accent 4" w:uiPriority="50"/>
+    <w:lsdException w:name="List Table 6 Colorful Accent 4" w:uiPriority="51"/>
+    <w:lsdException w:name="List Table 7 Colorful Accent 4" w:uiPriority="52"/>
+    <w:lsdException w:name="List Table 1 Light Accent 5" w:uiPriority="46"/>
+    <w:lsdException w:name="List Table 2 Accent 5" w:uiPriority="47"/>
+    <w:lsdException w:name="List Table 3 Accent 5" w:uiPriority="48"/>
+    <w:lsdException w:name="List Table 4 Accent 5" w:uiPriority="49"/>
+    <w:lsdException w:name="List Table 5 Dark Accent 5" w:uiPriority="50"/>
+    <w:lsdException w:name="List Table 6 Colorful Accent 5" w:uiPriority="51"/>
+    <w:lsdException w:name="List Table 7 Colorful Accent 5" w:uiPriority="52"/>
+    <w:lsdException w:name="List Table 1 Light Accent 6" w:uiPriority="46"/>
+    <w:lsdException w:name="List Table 2 Accent 6" w:uiPriority="47"/>
+    <w:lsdException w:name="List Table 3 Accent 6" w:uiPriority="48"/>
+    <w:lsdException w:name="List Table 4 Accent 6" w:uiPriority="49"/>
+    <w:lsdException w:name="List Table 5 Dark Accent 6" w:uiPriority="50"/>
+    <w:lsdException w:name="List Table 6 Colorful Accent 6" w:uiPriority="51"/>
+    <w:lsdException w:name="List Table 7 Colorful Accent 6" w:uiPriority="52"/>
+    <w:lsdException w:name="Mention" w:semiHidden="1" w:unhideWhenUsed="1"/>
+    <w:lsdException w:name="Smart Hyperlink" w:semiHidden="1" w:unhideWhenUsed="1"/>
+    <w:lsdException w:name="Hashtag" w:semiHidden="1" w:unhideWhenUsed="1"/>
+    <w:lsdException w:name="Unresolved Mention" w:semiHidden="1" w:unhideWhenUsed="1"/>
+    <w:lsdException w:name="Smart Link" w:semiHidden="1" w:unhideWhenUsed="1"/>
+  </w:latentStyles>
+  <w:style w:type="paragraph" w:default="1" w:styleId="a">
+    <w:name w:val="Normal"/>
+    <w:qFormat/>
   </w:style>
-  <w:style w:type="table" w:styleId="TableNormal" w:default="1">
-    <w:name w:val="Table Normal"/>
-  </w:style>
-  <w:style w:type="paragraph" w:styleId="Heading1">
+  <w:style w:type="paragraph" w:styleId="1">
     <w:name w:val="heading 1"/>
-    <w:basedOn w:val="Normal"/>
-    <w:next w:val="Normal"/>
+    <w:basedOn w:val="a"/>
+    <w:next w:val="a"/>
+    <w:uiPriority w:val="9"/>
+    <w:qFormat/>
     <w:pPr>
-      <w:keepNext w:val="1"/>
-      <w:keepLines w:val="1"/>
-      <w:pageBreakBefore w:val="0"/>
-      <w:spacing w:after="120" w:before="400" w:lineRule="auto"/>
+      <w:keepNext/>
+      <w:keepLines/>
+      <w:spacing w:before="400" w:after="120"/>
+      <w:outlineLvl w:val="0"/>
     </w:pPr>
     <w:rPr>
       <w:sz w:val="40"/>
       <w:szCs w:val="40"/>
     </w:rPr>
   </w:style>
-  <w:style w:type="paragraph" w:styleId="Heading2">
+  <w:style w:type="paragraph" w:styleId="2">
     <w:name w:val="heading 2"/>
-    <w:basedOn w:val="Normal"/>
-    <w:next w:val="Normal"/>
+    <w:basedOn w:val="a"/>
+    <w:next w:val="a"/>
+    <w:uiPriority w:val="9"/>
+    <w:semiHidden/>
+    <w:unhideWhenUsed/>
+    <w:qFormat/>
     <w:pPr>
-      <w:keepNext w:val="1"/>
-      <w:keepLines w:val="1"/>
-      <w:pageBreakBefore w:val="0"/>
-      <w:spacing w:after="120" w:before="360" w:lineRule="auto"/>
+      <w:keepNext/>
+      <w:keepLines/>
+      <w:spacing w:before="360" w:after="120"/>
+      <w:outlineLvl w:val="1"/>
     </w:pPr>
     <w:rPr>
-      <w:b w:val="0"/>
       <w:sz w:val="32"/>
       <w:szCs w:val="32"/>
     </w:rPr>
   </w:style>
-  <w:style w:type="paragraph" w:styleId="Heading3">
+  <w:style w:type="paragraph" w:styleId="3">
     <w:name w:val="heading 3"/>
-    <w:basedOn w:val="Normal"/>
-    <w:next w:val="Normal"/>
+    <w:basedOn w:val="a"/>
+    <w:next w:val="a"/>
+    <w:uiPriority w:val="9"/>
+    <w:semiHidden/>
+    <w:unhideWhenUsed/>
+    <w:qFormat/>
     <w:pPr>
-      <w:keepNext w:val="1"/>
-      <w:keepLines w:val="1"/>
-      <w:pageBreakBefore w:val="0"/>
-      <w:spacing w:after="80" w:before="320" w:lineRule="auto"/>
+      <w:keepNext/>
+      <w:keepLines/>
+      <w:spacing w:before="320" w:after="80"/>
+      <w:outlineLvl w:val="2"/>
     </w:pPr>
     <w:rPr>
-      <w:b w:val="0"/>
       <w:color w:val="434343"/>
       <w:sz w:val="28"/>
       <w:szCs w:val="28"/>
     </w:rPr>
   </w:style>
-  <w:style w:type="paragraph" w:styleId="Heading4">
+  <w:style w:type="paragraph" w:styleId="4">
     <w:name w:val="heading 4"/>
-    <w:basedOn w:val="Normal"/>
-    <w:next w:val="Normal"/>
+    <w:basedOn w:val="a"/>
+    <w:next w:val="a"/>
+    <w:uiPriority w:val="9"/>
+    <w:semiHidden/>
+    <w:unhideWhenUsed/>
+    <w:qFormat/>
     <w:pPr>
-      <w:keepNext w:val="1"/>
-      <w:keepLines w:val="1"/>
-      <w:pageBreakBefore w:val="0"/>
-      <w:spacing w:after="80" w:before="280" w:lineRule="auto"/>
+      <w:keepNext/>
+      <w:keepLines/>
+      <w:spacing w:before="280" w:after="80"/>
+      <w:outlineLvl w:val="3"/>
     </w:pPr>
     <w:rPr>
       <w:color w:val="666666"/>
@@ -270,67 +992,109 @@
       <w:szCs w:val="24"/>
     </w:rPr>
   </w:style>
-  <w:style w:type="paragraph" w:styleId="Heading5">
+  <w:style w:type="paragraph" w:styleId="5">
     <w:name w:val="heading 5"/>
-    <w:basedOn w:val="Normal"/>
-    <w:next w:val="Normal"/>
+    <w:basedOn w:val="a"/>
+    <w:next w:val="a"/>
+    <w:uiPriority w:val="9"/>
+    <w:semiHidden/>
+    <w:unhideWhenUsed/>
+    <w:qFormat/>
     <w:pPr>
-      <w:keepNext w:val="1"/>
-      <w:keepLines w:val="1"/>
-      <w:pageBreakBefore w:val="0"/>
-      <w:spacing w:after="80" w:before="240" w:lineRule="auto"/>
+      <w:keepNext/>
+      <w:keepLines/>
+      <w:spacing w:before="240" w:after="80"/>
+      <w:outlineLvl w:val="4"/>
     </w:pPr>
     <w:rPr>
       <w:color w:val="666666"/>
-      <w:sz w:val="22"/>
-      <w:szCs w:val="22"/>
     </w:rPr>
   </w:style>
-  <w:style w:type="paragraph" w:styleId="Heading6">
+  <w:style w:type="paragraph" w:styleId="6">
     <w:name w:val="heading 6"/>
-    <w:basedOn w:val="Normal"/>
-    <w:next w:val="Normal"/>
+    <w:basedOn w:val="a"/>
+    <w:next w:val="a"/>
+    <w:uiPriority w:val="9"/>
+    <w:semiHidden/>
+    <w:unhideWhenUsed/>
+    <w:qFormat/>
     <w:pPr>
-      <w:keepNext w:val="1"/>
-      <w:keepLines w:val="1"/>
-      <w:pageBreakBefore w:val="0"/>
-      <w:spacing w:after="80" w:before="240" w:lineRule="auto"/>
+      <w:keepNext/>
+      <w:keepLines/>
+      <w:spacing w:before="240" w:after="80"/>
+      <w:outlineLvl w:val="5"/>
     </w:pPr>
     <w:rPr>
-      <w:i w:val="1"/>
+      <w:i/>
       <w:color w:val="666666"/>
-      <w:sz w:val="22"/>
-      <w:szCs w:val="22"/>
     </w:rPr>
   </w:style>
-  <w:style w:type="paragraph" w:styleId="Title">
+  <w:style w:type="character" w:default="1" w:styleId="a0">
+    <w:name w:val="Default Paragraph Font"/>
+    <w:uiPriority w:val="1"/>
+    <w:semiHidden/>
+    <w:unhideWhenUsed/>
+  </w:style>
+  <w:style w:type="table" w:default="1" w:styleId="a1">
+    <w:name w:val="Normal Table"/>
+    <w:uiPriority w:val="99"/>
+    <w:semiHidden/>
+    <w:unhideWhenUsed/>
+    <w:tblPr>
+      <w:tblInd w:w="0" w:type="dxa"/>
+      <w:tblCellMar>
+        <w:top w:w="0" w:type="dxa"/>
+        <w:left w:w="108" w:type="dxa"/>
+        <w:bottom w:w="0" w:type="dxa"/>
+        <w:right w:w="108" w:type="dxa"/>
+      </w:tblCellMar>
+    </w:tblPr>
+  </w:style>
+  <w:style w:type="numbering" w:default="1" w:styleId="a2">
+    <w:name w:val="No List"/>
+    <w:uiPriority w:val="99"/>
+    <w:semiHidden/>
+    <w:unhideWhenUsed/>
+  </w:style>
+  <w:style w:type="table" w:customStyle="1" w:styleId="TableNormal">
+    <w:name w:val="Table Normal"/>
+    <w:tblPr>
+      <w:tblCellMar>
+        <w:top w:w="0" w:type="dxa"/>
+        <w:left w:w="0" w:type="dxa"/>
+        <w:bottom w:w="0" w:type="dxa"/>
+        <w:right w:w="0" w:type="dxa"/>
+      </w:tblCellMar>
+    </w:tblPr>
+  </w:style>
+  <w:style w:type="paragraph" w:styleId="a3">
     <w:name w:val="Title"/>
-    <w:basedOn w:val="Normal"/>
-    <w:next w:val="Normal"/>
+    <w:basedOn w:val="a"/>
+    <w:next w:val="a"/>
+    <w:uiPriority w:val="10"/>
+    <w:qFormat/>
     <w:pPr>
-      <w:keepNext w:val="1"/>
-      <w:keepLines w:val="1"/>
-      <w:pageBreakBefore w:val="0"/>
-      <w:spacing w:after="60" w:before="0" w:lineRule="auto"/>
+      <w:keepNext/>
+      <w:keepLines/>
+      <w:spacing w:after="60"/>
     </w:pPr>
     <w:rPr>
       <w:sz w:val="52"/>
       <w:szCs w:val="52"/>
     </w:rPr>
   </w:style>
-  <w:style w:type="paragraph" w:styleId="Subtitle">
+  <w:style w:type="paragraph" w:styleId="a4">
     <w:name w:val="Subtitle"/>
-    <w:basedOn w:val="Normal"/>
-    <w:next w:val="Normal"/>
+    <w:basedOn w:val="a"/>
+    <w:next w:val="a"/>
+    <w:uiPriority w:val="11"/>
+    <w:qFormat/>
     <w:pPr>
-      <w:keepNext w:val="1"/>
-      <w:keepLines w:val="1"/>
-      <w:pageBreakBefore w:val="0"/>
-      <w:spacing w:after="320" w:before="0" w:lineRule="auto"/>
+      <w:keepNext/>
+      <w:keepLines/>
+      <w:spacing w:after="320"/>
     </w:pPr>
     <w:rPr>
-      <w:rFonts w:ascii="Arial" w:cs="Arial" w:eastAsia="Arial" w:hAnsi="Arial"/>
-      <w:i w:val="0"/>
       <w:color w:val="666666"/>
       <w:sz w:val="30"/>
       <w:szCs w:val="30"/>

</xml_diff>

<commit_message>
Answer to 2 questions
Answered 2 questions, changed the text size and font.
</commit_message>
<xml_diff>
--- a/Work-case1.docx
+++ b/Work-case1.docx
@@ -1,27 +1,78 @@
 
 <file path=word/document.xml><?xml version="1.0" encoding="utf-8"?>
-<w:document xmlns:wpc="http://schemas.microsoft.com/office/word/2010/wordprocessingCanvas" xmlns:cx="http://schemas.microsoft.com/office/drawing/2014/chartex" xmlns:cx1="http://schemas.microsoft.com/office/drawing/2015/9/8/chartex" xmlns:cx2="http://schemas.microsoft.com/office/drawing/2015/10/21/chartex" xmlns:cx3="http://schemas.microsoft.com/office/drawing/2016/5/9/chartex" xmlns:cx4="http://schemas.microsoft.com/office/drawing/2016/5/10/chartex" xmlns:cx5="http://schemas.microsoft.com/office/drawing/2016/5/11/chartex" xmlns:cx6="http://schemas.microsoft.com/office/drawing/2016/5/12/chartex" xmlns:cx7="http://schemas.microsoft.com/office/drawing/2016/5/13/chartex" xmlns:cx8="http://schemas.microsoft.com/office/drawing/2016/5/14/chartex" xmlns:mc="http://schemas.openxmlformats.org/markup-compatibility/2006" xmlns:aink="http://schemas.microsoft.com/office/drawing/2016/ink" xmlns:am3d="http://schemas.microsoft.com/office/drawing/2017/model3d" xmlns:o="urn:schemas-microsoft-com:office:office" xmlns:r="http://schemas.openxmlformats.org/officeDocument/2006/relationships" xmlns:m="http://schemas.openxmlformats.org/officeDocument/2006/math" xmlns:v="urn:schemas-microsoft-com:vml" xmlns:wp14="http://schemas.microsoft.com/office/word/2010/wordprocessingDrawing" xmlns:wp="http://schemas.openxmlformats.org/drawingml/2006/wordprocessingDrawing" xmlns:w10="urn:schemas-microsoft-com:office:word" xmlns:w="http://schemas.openxmlformats.org/wordprocessingml/2006/main" xmlns:w14="http://schemas.microsoft.com/office/word/2010/wordml" xmlns:w15="http://schemas.microsoft.com/office/word/2012/wordml" xmlns:w16cex="http://schemas.microsoft.com/office/word/2018/wordml/cex" xmlns:w16cid="http://schemas.microsoft.com/office/word/2016/wordml/cid" xmlns:w16="http://schemas.microsoft.com/office/word/2018/wordml" xmlns:w16sdtdh="http://schemas.microsoft.com/office/word/2020/wordml/sdtdatahash" xmlns:w16se="http://schemas.microsoft.com/office/word/2015/wordml/symex" xmlns:wpg="http://schemas.microsoft.com/office/word/2010/wordprocessingGroup" xmlns:wpi="http://schemas.microsoft.com/office/word/2010/wordprocessingInk" xmlns:wne="http://schemas.microsoft.com/office/word/2006/wordml" xmlns:wps="http://schemas.microsoft.com/office/word/2010/wordprocessingShape" mc:Ignorable="w14 w15 w16se w16cid w16 w16cex w16sdtdh wp14">
+<w:document xmlns:wpc="http://schemas.microsoft.com/office/word/2010/wordprocessingCanvas" xmlns:cx="http://schemas.microsoft.com/office/drawing/2014/chartex" xmlns:cx1="http://schemas.microsoft.com/office/drawing/2015/9/8/chartex" xmlns:cx2="http://schemas.microsoft.com/office/drawing/2015/10/21/chartex" xmlns:cx3="http://schemas.microsoft.com/office/drawing/2016/5/9/chartex" xmlns:cx4="http://schemas.microsoft.com/office/drawing/2016/5/10/chartex" xmlns:cx5="http://schemas.microsoft.com/office/drawing/2016/5/11/chartex" xmlns:cx6="http://schemas.microsoft.com/office/drawing/2016/5/12/chartex" xmlns:cx7="http://schemas.microsoft.com/office/drawing/2016/5/13/chartex" xmlns:cx8="http://schemas.microsoft.com/office/drawing/2016/5/14/chartex" xmlns:mc="http://schemas.openxmlformats.org/markup-compatibility/2006" xmlns:aink="http://schemas.microsoft.com/office/drawing/2016/ink" xmlns:am3d="http://schemas.microsoft.com/office/drawing/2017/model3d" xmlns:o="urn:schemas-microsoft-com:office:office" xmlns:oel="http://schemas.microsoft.com/office/2019/extlst" xmlns:r="http://schemas.openxmlformats.org/officeDocument/2006/relationships" xmlns:m="http://schemas.openxmlformats.org/officeDocument/2006/math" xmlns:v="urn:schemas-microsoft-com:vml" xmlns:wp14="http://schemas.microsoft.com/office/word/2010/wordprocessingDrawing" xmlns:wp="http://schemas.openxmlformats.org/drawingml/2006/wordprocessingDrawing" xmlns:w10="urn:schemas-microsoft-com:office:word" xmlns:w="http://schemas.openxmlformats.org/wordprocessingml/2006/main" xmlns:w14="http://schemas.microsoft.com/office/word/2010/wordml" xmlns:w15="http://schemas.microsoft.com/office/word/2012/wordml" xmlns:w16cex="http://schemas.microsoft.com/office/word/2018/wordml/cex" xmlns:w16cid="http://schemas.microsoft.com/office/word/2016/wordml/cid" xmlns:w16="http://schemas.microsoft.com/office/word/2018/wordml" xmlns:w16sdtdh="http://schemas.microsoft.com/office/word/2020/wordml/sdtdatahash" xmlns:w16se="http://schemas.microsoft.com/office/word/2015/wordml/symex" xmlns:wpg="http://schemas.microsoft.com/office/word/2010/wordprocessingGroup" xmlns:wpi="http://schemas.microsoft.com/office/word/2010/wordprocessingInk" xmlns:wne="http://schemas.microsoft.com/office/word/2006/wordml" xmlns:wps="http://schemas.microsoft.com/office/word/2010/wordprocessingShape" mc:Ignorable="w14 w15 w16se w16cid w16 w16cex w16sdtdh wp14">
   <w:body>
     <w:p>
       <w:pPr>
-        <w:rPr>
-          <w:rFonts w:ascii="Times New Roman" w:eastAsia="Times New Roman" w:hAnsi="Times New Roman" w:cs="Times New Roman"/>
-          <w:sz w:val="28"/>
-          <w:szCs w:val="28"/>
-        </w:rPr>
-      </w:pPr>
-      <w:r>
-        <w:rPr>
-          <w:rFonts w:ascii="Times New Roman" w:eastAsia="Times New Roman" w:hAnsi="Times New Roman" w:cs="Times New Roman"/>
-          <w:sz w:val="28"/>
-          <w:szCs w:val="28"/>
-        </w:rPr>
-        <w:t xml:space="preserve">1.Опишіть для </w:t>
+        <w:pStyle w:val="1"/>
+        <w:spacing w:before="0" w:after="0"/>
+        <w:rPr>
+          <w:rFonts w:ascii="Roboto" w:hAnsi="Roboto"/>
+          <w:color w:val="202124"/>
+        </w:rPr>
+      </w:pPr>
+      <w:r>
+        <w:rPr>
+          <w:rFonts w:ascii="Roboto" w:hAnsi="Roboto"/>
+          <w:b/>
+          <w:bCs/>
+          <w:color w:val="202124"/>
+        </w:rPr>
+        <w:t>WORK-CASE №1</w:t>
+      </w:r>
+    </w:p>
+    <w:p>
+      <w:pPr>
+        <w:rPr>
+          <w:rFonts w:ascii="Abadi" w:eastAsia="Times New Roman" w:hAnsi="Abadi" w:cs="Times New Roman"/>
+          <w:sz w:val="28"/>
+          <w:szCs w:val="28"/>
+        </w:rPr>
+      </w:pPr>
+      <w:r>
+        <w:rPr>
+          <w:rFonts w:ascii="Abadi" w:eastAsia="Times New Roman" w:hAnsi="Abadi" w:cs="Times New Roman"/>
+          <w:sz w:val="28"/>
+          <w:szCs w:val="28"/>
+        </w:rPr>
+        <w:t>1.</w:t>
+      </w:r>
+      <w:r>
+        <w:rPr>
+          <w:rFonts w:ascii="Calibri" w:eastAsia="Times New Roman" w:hAnsi="Calibri" w:cs="Calibri"/>
+          <w:sz w:val="28"/>
+          <w:szCs w:val="28"/>
+        </w:rPr>
+        <w:t>Опишіть</w:t>
+      </w:r>
+      <w:r>
+        <w:rPr>
+          <w:rFonts w:ascii="Abadi" w:eastAsia="Times New Roman" w:hAnsi="Abadi" w:cs="Times New Roman"/>
+          <w:sz w:val="28"/>
+          <w:szCs w:val="28"/>
+        </w:rPr>
+        <w:t xml:space="preserve"> </w:t>
+      </w:r>
+      <w:r>
+        <w:rPr>
+          <w:rFonts w:ascii="Calibri" w:eastAsia="Times New Roman" w:hAnsi="Calibri" w:cs="Calibri"/>
+          <w:sz w:val="28"/>
+          <w:szCs w:val="28"/>
+        </w:rPr>
+        <w:t>для</w:t>
+      </w:r>
+      <w:r>
+        <w:rPr>
+          <w:rFonts w:ascii="Abadi" w:eastAsia="Times New Roman" w:hAnsi="Abadi" w:cs="Times New Roman"/>
+          <w:sz w:val="28"/>
+          <w:szCs w:val="28"/>
+        </w:rPr>
+        <w:t xml:space="preserve"> </w:t>
       </w:r>
       <w:proofErr w:type="spellStart"/>
       <w:r>
         <w:rPr>
-          <w:rFonts w:ascii="Times New Roman" w:eastAsia="Times New Roman" w:hAnsi="Times New Roman" w:cs="Times New Roman"/>
+          <w:rFonts w:ascii="Calibri" w:eastAsia="Times New Roman" w:hAnsi="Calibri" w:cs="Calibri"/>
           <w:sz w:val="28"/>
           <w:szCs w:val="28"/>
         </w:rPr>
@@ -30,7 +81,7 @@
       <w:proofErr w:type="spellEnd"/>
       <w:r>
         <w:rPr>
-          <w:rFonts w:ascii="Times New Roman" w:eastAsia="Times New Roman" w:hAnsi="Times New Roman" w:cs="Times New Roman"/>
+          <w:rFonts w:ascii="Abadi" w:eastAsia="Times New Roman" w:hAnsi="Abadi" w:cs="Times New Roman"/>
           <w:sz w:val="28"/>
           <w:szCs w:val="28"/>
         </w:rPr>
@@ -39,7 +90,7 @@
       <w:proofErr w:type="spellStart"/>
       <w:r>
         <w:rPr>
-          <w:rFonts w:ascii="Times New Roman" w:eastAsia="Times New Roman" w:hAnsi="Times New Roman" w:cs="Times New Roman"/>
+          <w:rFonts w:ascii="Calibri" w:eastAsia="Times New Roman" w:hAnsi="Calibri" w:cs="Calibri"/>
           <w:sz w:val="28"/>
           <w:szCs w:val="28"/>
         </w:rPr>
@@ -48,7 +99,7 @@
       <w:proofErr w:type="spellEnd"/>
       <w:r>
         <w:rPr>
-          <w:rFonts w:ascii="Times New Roman" w:eastAsia="Times New Roman" w:hAnsi="Times New Roman" w:cs="Times New Roman"/>
+          <w:rFonts w:ascii="Abadi" w:eastAsia="Times New Roman" w:hAnsi="Abadi" w:cs="Times New Roman"/>
           <w:sz w:val="28"/>
           <w:szCs w:val="28"/>
         </w:rPr>
@@ -57,7 +108,7 @@
       <w:proofErr w:type="spellStart"/>
       <w:r>
         <w:rPr>
-          <w:rFonts w:ascii="Times New Roman" w:eastAsia="Times New Roman" w:hAnsi="Times New Roman" w:cs="Times New Roman"/>
+          <w:rFonts w:ascii="Abadi" w:eastAsia="Times New Roman" w:hAnsi="Abadi" w:cs="Times New Roman"/>
           <w:sz w:val="28"/>
           <w:szCs w:val="28"/>
         </w:rPr>
@@ -66,7 +117,7 @@
       <w:proofErr w:type="spellEnd"/>
       <w:r>
         <w:rPr>
-          <w:rFonts w:ascii="Times New Roman" w:eastAsia="Times New Roman" w:hAnsi="Times New Roman" w:cs="Times New Roman"/>
+          <w:rFonts w:ascii="Abadi" w:eastAsia="Times New Roman" w:hAnsi="Abadi" w:cs="Times New Roman"/>
           <w:sz w:val="28"/>
           <w:szCs w:val="28"/>
         </w:rPr>
@@ -75,7 +126,7 @@
       <w:proofErr w:type="spellStart"/>
       <w:r>
         <w:rPr>
-          <w:rFonts w:ascii="Times New Roman" w:eastAsia="Times New Roman" w:hAnsi="Times New Roman" w:cs="Times New Roman"/>
+          <w:rFonts w:ascii="Calibri" w:eastAsia="Times New Roman" w:hAnsi="Calibri" w:cs="Calibri"/>
           <w:sz w:val="28"/>
           <w:szCs w:val="28"/>
         </w:rPr>
@@ -84,7 +135,7 @@
       <w:proofErr w:type="spellEnd"/>
       <w:r>
         <w:rPr>
-          <w:rFonts w:ascii="Times New Roman" w:eastAsia="Times New Roman" w:hAnsi="Times New Roman" w:cs="Times New Roman"/>
+          <w:rFonts w:ascii="Abadi" w:eastAsia="Times New Roman" w:hAnsi="Abadi" w:cs="Times New Roman"/>
           <w:sz w:val="28"/>
           <w:szCs w:val="28"/>
         </w:rPr>
@@ -93,7 +144,7 @@
       <w:proofErr w:type="spellStart"/>
       <w:r>
         <w:rPr>
-          <w:rFonts w:ascii="Times New Roman" w:eastAsia="Times New Roman" w:hAnsi="Times New Roman" w:cs="Times New Roman"/>
+          <w:rFonts w:ascii="Calibri" w:eastAsia="Times New Roman" w:hAnsi="Calibri" w:cs="Calibri"/>
           <w:sz w:val="28"/>
           <w:szCs w:val="28"/>
         </w:rPr>
@@ -102,7 +153,7 @@
       <w:proofErr w:type="spellEnd"/>
       <w:r>
         <w:rPr>
-          <w:rFonts w:ascii="Times New Roman" w:eastAsia="Times New Roman" w:hAnsi="Times New Roman" w:cs="Times New Roman"/>
+          <w:rFonts w:ascii="Abadi" w:eastAsia="Times New Roman" w:hAnsi="Abadi" w:cs="Times New Roman"/>
           <w:sz w:val="28"/>
           <w:szCs w:val="28"/>
         </w:rPr>
@@ -111,7 +162,7 @@
       <w:proofErr w:type="spellStart"/>
       <w:r>
         <w:rPr>
-          <w:rFonts w:ascii="Times New Roman" w:eastAsia="Times New Roman" w:hAnsi="Times New Roman" w:cs="Times New Roman"/>
+          <w:rFonts w:ascii="Calibri" w:eastAsia="Times New Roman" w:hAnsi="Calibri" w:cs="Calibri"/>
           <w:sz w:val="28"/>
           <w:szCs w:val="28"/>
         </w:rPr>
@@ -120,16 +171,32 @@
       <w:proofErr w:type="spellEnd"/>
       <w:r>
         <w:rPr>
-          <w:rFonts w:ascii="Times New Roman" w:eastAsia="Times New Roman" w:hAnsi="Times New Roman" w:cs="Times New Roman"/>
-          <w:sz w:val="28"/>
-          <w:szCs w:val="28"/>
-        </w:rPr>
-        <w:t xml:space="preserve"> та </w:t>
+          <w:rFonts w:ascii="Abadi" w:eastAsia="Times New Roman" w:hAnsi="Abadi" w:cs="Times New Roman"/>
+          <w:sz w:val="28"/>
+          <w:szCs w:val="28"/>
+        </w:rPr>
+        <w:t xml:space="preserve"> </w:t>
+      </w:r>
+      <w:r>
+        <w:rPr>
+          <w:rFonts w:ascii="Calibri" w:eastAsia="Times New Roman" w:hAnsi="Calibri" w:cs="Calibri"/>
+          <w:sz w:val="28"/>
+          <w:szCs w:val="28"/>
+        </w:rPr>
+        <w:t>та</w:t>
+      </w:r>
+      <w:r>
+        <w:rPr>
+          <w:rFonts w:ascii="Abadi" w:eastAsia="Times New Roman" w:hAnsi="Abadi" w:cs="Times New Roman"/>
+          <w:sz w:val="28"/>
+          <w:szCs w:val="28"/>
+        </w:rPr>
+        <w:t xml:space="preserve"> </w:t>
       </w:r>
       <w:proofErr w:type="spellStart"/>
       <w:r>
         <w:rPr>
-          <w:rFonts w:ascii="Times New Roman" w:eastAsia="Times New Roman" w:hAnsi="Times New Roman" w:cs="Times New Roman"/>
+          <w:rFonts w:ascii="Calibri" w:eastAsia="Times New Roman" w:hAnsi="Calibri" w:cs="Calibri"/>
           <w:sz w:val="28"/>
           <w:szCs w:val="28"/>
         </w:rPr>
@@ -138,16 +205,32 @@
       <w:proofErr w:type="spellEnd"/>
       <w:r>
         <w:rPr>
-          <w:rFonts w:ascii="Times New Roman" w:eastAsia="Times New Roman" w:hAnsi="Times New Roman" w:cs="Times New Roman"/>
-          <w:sz w:val="28"/>
-          <w:szCs w:val="28"/>
-        </w:rPr>
-        <w:t xml:space="preserve"> в </w:t>
+          <w:rFonts w:ascii="Abadi" w:eastAsia="Times New Roman" w:hAnsi="Abadi" w:cs="Times New Roman"/>
+          <w:sz w:val="28"/>
+          <w:szCs w:val="28"/>
+        </w:rPr>
+        <w:t xml:space="preserve"> </w:t>
+      </w:r>
+      <w:r>
+        <w:rPr>
+          <w:rFonts w:ascii="Calibri" w:eastAsia="Times New Roman" w:hAnsi="Calibri" w:cs="Calibri"/>
+          <w:sz w:val="28"/>
+          <w:szCs w:val="28"/>
+        </w:rPr>
+        <w:t>в</w:t>
+      </w:r>
+      <w:r>
+        <w:rPr>
+          <w:rFonts w:ascii="Abadi" w:eastAsia="Times New Roman" w:hAnsi="Abadi" w:cs="Times New Roman"/>
+          <w:sz w:val="28"/>
+          <w:szCs w:val="28"/>
+        </w:rPr>
+        <w:t xml:space="preserve"> </w:t>
       </w:r>
       <w:proofErr w:type="spellStart"/>
       <w:r>
         <w:rPr>
-          <w:rFonts w:ascii="Times New Roman" w:eastAsia="Times New Roman" w:hAnsi="Times New Roman" w:cs="Times New Roman"/>
+          <w:rFonts w:ascii="Calibri" w:eastAsia="Times New Roman" w:hAnsi="Calibri" w:cs="Calibri"/>
           <w:sz w:val="28"/>
           <w:szCs w:val="28"/>
         </w:rPr>
@@ -156,7 +239,7 @@
       <w:proofErr w:type="spellEnd"/>
       <w:r>
         <w:rPr>
-          <w:rFonts w:ascii="Times New Roman" w:eastAsia="Times New Roman" w:hAnsi="Times New Roman" w:cs="Times New Roman"/>
+          <w:rFonts w:ascii="Abadi" w:eastAsia="Times New Roman" w:hAnsi="Abadi" w:cs="Times New Roman"/>
           <w:sz w:val="28"/>
           <w:szCs w:val="28"/>
         </w:rPr>
@@ -165,7 +248,7 @@
       <w:proofErr w:type="spellStart"/>
       <w:r>
         <w:rPr>
-          <w:rFonts w:ascii="Times New Roman" w:eastAsia="Times New Roman" w:hAnsi="Times New Roman" w:cs="Times New Roman"/>
+          <w:rFonts w:ascii="Calibri" w:eastAsia="Times New Roman" w:hAnsi="Calibri" w:cs="Calibri"/>
           <w:sz w:val="28"/>
           <w:szCs w:val="28"/>
         </w:rPr>
@@ -174,7 +257,7 @@
       <w:proofErr w:type="spellEnd"/>
       <w:r>
         <w:rPr>
-          <w:rFonts w:ascii="Times New Roman" w:eastAsia="Times New Roman" w:hAnsi="Times New Roman" w:cs="Times New Roman"/>
+          <w:rFonts w:ascii="Abadi" w:eastAsia="Times New Roman" w:hAnsi="Abadi" w:cs="Times New Roman"/>
           <w:sz w:val="28"/>
           <w:szCs w:val="28"/>
         </w:rPr>
@@ -184,15 +267,15 @@
     <w:p>
       <w:pPr>
         <w:rPr>
-          <w:rFonts w:ascii="Times New Roman" w:eastAsia="Times New Roman" w:hAnsi="Times New Roman" w:cs="Times New Roman"/>
-          <w:sz w:val="28"/>
-          <w:szCs w:val="28"/>
-          <w:lang w:val="en-US"/>
-        </w:rPr>
-      </w:pPr>
-      <w:r>
-        <w:rPr>
-          <w:rFonts w:ascii="Times New Roman" w:eastAsia="Times New Roman" w:hAnsi="Times New Roman" w:cs="Times New Roman"/>
+          <w:rFonts w:ascii="Abadi" w:eastAsia="Times New Roman" w:hAnsi="Abadi" w:cs="Times New Roman"/>
+          <w:sz w:val="28"/>
+          <w:szCs w:val="28"/>
+          <w:lang w:val="en-US"/>
+        </w:rPr>
+      </w:pPr>
+      <w:r>
+        <w:rPr>
+          <w:rFonts w:ascii="Abadi" w:eastAsia="Times New Roman" w:hAnsi="Abadi" w:cs="Times New Roman"/>
           <w:b/>
           <w:sz w:val="28"/>
           <w:szCs w:val="28"/>
@@ -202,7 +285,7 @@
       </w:r>
       <w:r>
         <w:rPr>
-          <w:rFonts w:ascii="Times New Roman" w:eastAsia="Times New Roman" w:hAnsi="Times New Roman" w:cs="Times New Roman"/>
+          <w:rFonts w:ascii="Abadi" w:eastAsia="Times New Roman" w:hAnsi="Abadi" w:cs="Times New Roman"/>
           <w:sz w:val="28"/>
           <w:szCs w:val="28"/>
           <w:lang w:val="en-US"/>
@@ -213,15 +296,15 @@
     <w:p>
       <w:pPr>
         <w:rPr>
-          <w:rFonts w:ascii="Times New Roman" w:eastAsia="Times New Roman" w:hAnsi="Times New Roman" w:cs="Times New Roman"/>
-          <w:sz w:val="28"/>
-          <w:szCs w:val="28"/>
-          <w:lang w:val="en-US"/>
-        </w:rPr>
-      </w:pPr>
-      <w:r>
-        <w:rPr>
-          <w:rFonts w:ascii="Times New Roman" w:eastAsia="Times New Roman" w:hAnsi="Times New Roman" w:cs="Times New Roman"/>
+          <w:rFonts w:ascii="Abadi" w:eastAsia="Times New Roman" w:hAnsi="Abadi" w:cs="Times New Roman"/>
+          <w:sz w:val="28"/>
+          <w:szCs w:val="28"/>
+          <w:lang w:val="en-US"/>
+        </w:rPr>
+      </w:pPr>
+      <w:r>
+        <w:rPr>
+          <w:rFonts w:ascii="Abadi" w:eastAsia="Times New Roman" w:hAnsi="Abadi" w:cs="Times New Roman"/>
           <w:b/>
           <w:sz w:val="28"/>
           <w:szCs w:val="28"/>
@@ -231,7 +314,7 @@
       </w:r>
       <w:r>
         <w:rPr>
-          <w:rFonts w:ascii="Times New Roman" w:eastAsia="Times New Roman" w:hAnsi="Times New Roman" w:cs="Times New Roman"/>
+          <w:rFonts w:ascii="Abadi" w:eastAsia="Times New Roman" w:hAnsi="Abadi" w:cs="Times New Roman"/>
           <w:sz w:val="28"/>
           <w:szCs w:val="28"/>
           <w:lang w:val="en-US"/>
@@ -241,7 +324,7 @@
       <w:proofErr w:type="spellStart"/>
       <w:r>
         <w:rPr>
-          <w:rFonts w:ascii="Times New Roman" w:eastAsia="Times New Roman" w:hAnsi="Times New Roman" w:cs="Times New Roman"/>
+          <w:rFonts w:ascii="Abadi" w:eastAsia="Times New Roman" w:hAnsi="Abadi" w:cs="Times New Roman"/>
           <w:sz w:val="28"/>
           <w:szCs w:val="28"/>
           <w:lang w:val="en-US"/>
@@ -251,35 +334,26 @@
       <w:proofErr w:type="spellEnd"/>
       <w:r>
         <w:rPr>
-          <w:rFonts w:ascii="Times New Roman" w:eastAsia="Times New Roman" w:hAnsi="Times New Roman" w:cs="Times New Roman"/>
-          <w:sz w:val="28"/>
-          <w:szCs w:val="28"/>
-          <w:lang w:val="en-US"/>
-        </w:rPr>
-        <w:t xml:space="preserve"> command creates a new Git repository in the current dire</w:t>
-      </w:r>
-      <w:r>
-        <w:rPr>
-          <w:rFonts w:ascii="Times New Roman" w:eastAsia="Times New Roman" w:hAnsi="Times New Roman" w:cs="Times New Roman"/>
-          <w:sz w:val="28"/>
-          <w:szCs w:val="28"/>
-          <w:lang w:val="en-US"/>
-        </w:rPr>
-        <w:t>ctory or initializes an existing project as a repository.</w:t>
-      </w:r>
-    </w:p>
-    <w:p>
-      <w:pPr>
-        <w:rPr>
-          <w:rFonts w:ascii="Times New Roman" w:eastAsia="Times New Roman" w:hAnsi="Times New Roman" w:cs="Times New Roman"/>
-          <w:sz w:val="28"/>
-          <w:szCs w:val="28"/>
-          <w:lang w:val="en-US"/>
-        </w:rPr>
-      </w:pPr>
-      <w:r>
-        <w:rPr>
-          <w:rFonts w:ascii="Times New Roman" w:eastAsia="Times New Roman" w:hAnsi="Times New Roman" w:cs="Times New Roman"/>
+          <w:rFonts w:ascii="Abadi" w:eastAsia="Times New Roman" w:hAnsi="Abadi" w:cs="Times New Roman"/>
+          <w:sz w:val="28"/>
+          <w:szCs w:val="28"/>
+          <w:lang w:val="en-US"/>
+        </w:rPr>
+        <w:t xml:space="preserve"> command creates a new Git repository in the current directory or initializes an existing project as a repository.</w:t>
+      </w:r>
+    </w:p>
+    <w:p>
+      <w:pPr>
+        <w:rPr>
+          <w:rFonts w:ascii="Abadi" w:eastAsia="Times New Roman" w:hAnsi="Abadi" w:cs="Times New Roman"/>
+          <w:sz w:val="28"/>
+          <w:szCs w:val="28"/>
+          <w:lang w:val="en-US"/>
+        </w:rPr>
+      </w:pPr>
+      <w:r>
+        <w:rPr>
+          <w:rFonts w:ascii="Abadi" w:eastAsia="Times New Roman" w:hAnsi="Abadi" w:cs="Times New Roman"/>
           <w:b/>
           <w:sz w:val="28"/>
           <w:szCs w:val="28"/>
@@ -289,7 +363,7 @@
       </w:r>
       <w:r>
         <w:rPr>
-          <w:rFonts w:ascii="Times New Roman" w:eastAsia="Times New Roman" w:hAnsi="Times New Roman" w:cs="Times New Roman"/>
+          <w:rFonts w:ascii="Abadi" w:eastAsia="Times New Roman" w:hAnsi="Abadi" w:cs="Times New Roman"/>
           <w:sz w:val="28"/>
           <w:szCs w:val="28"/>
           <w:lang w:val="en-US"/>
@@ -300,189 +374,190 @@
     <w:p>
       <w:pPr>
         <w:rPr>
-          <w:rFonts w:ascii="Times New Roman" w:eastAsia="Times New Roman" w:hAnsi="Times New Roman" w:cs="Times New Roman"/>
-          <w:sz w:val="28"/>
-          <w:szCs w:val="28"/>
-          <w:lang w:val="en-US"/>
-        </w:rPr>
-      </w:pPr>
-      <w:r>
-        <w:rPr>
-          <w:rFonts w:ascii="Times New Roman" w:eastAsia="Times New Roman" w:hAnsi="Times New Roman" w:cs="Times New Roman"/>
+          <w:rFonts w:ascii="Abadi" w:eastAsia="Times New Roman" w:hAnsi="Abadi" w:cs="Times New Roman"/>
+          <w:sz w:val="28"/>
+          <w:szCs w:val="28"/>
+          <w:lang w:val="en-US"/>
+        </w:rPr>
+      </w:pPr>
+      <w:r>
+        <w:rPr>
+          <w:rFonts w:ascii="Abadi" w:eastAsia="Times New Roman" w:hAnsi="Abadi" w:cs="Times New Roman"/>
           <w:b/>
           <w:sz w:val="28"/>
           <w:szCs w:val="28"/>
           <w:lang w:val="en-US"/>
         </w:rPr>
-        <w:t>Adding Files to the Inde</w:t>
-      </w:r>
-      <w:r>
-        <w:rPr>
-          <w:rFonts w:ascii="Times New Roman" w:eastAsia="Times New Roman" w:hAnsi="Times New Roman" w:cs="Times New Roman"/>
+        <w:t>Adding Files to the Index:</w:t>
+      </w:r>
+      <w:r>
+        <w:rPr>
+          <w:rFonts w:ascii="Abadi" w:eastAsia="Times New Roman" w:hAnsi="Abadi" w:cs="Times New Roman"/>
+          <w:sz w:val="28"/>
+          <w:szCs w:val="28"/>
+          <w:lang w:val="en-US"/>
+        </w:rPr>
+        <w:t xml:space="preserve"> The git add command adds changes in files to the "index" (or "staging area"). Files in the index will be included in the next commit.</w:t>
+      </w:r>
+    </w:p>
+    <w:p>
+      <w:pPr>
+        <w:rPr>
+          <w:rFonts w:ascii="Abadi" w:eastAsia="Times New Roman" w:hAnsi="Abadi" w:cs="Times New Roman"/>
+          <w:sz w:val="28"/>
+          <w:szCs w:val="28"/>
+          <w:lang w:val="en-US"/>
+        </w:rPr>
+      </w:pPr>
+      <w:r>
+        <w:rPr>
+          <w:rFonts w:ascii="Abadi" w:eastAsia="Times New Roman" w:hAnsi="Abadi" w:cs="Times New Roman"/>
           <w:b/>
           <w:sz w:val="28"/>
           <w:szCs w:val="28"/>
           <w:lang w:val="en-US"/>
         </w:rPr>
-        <w:t>x:</w:t>
-      </w:r>
-      <w:r>
-        <w:rPr>
-          <w:rFonts w:ascii="Times New Roman" w:eastAsia="Times New Roman" w:hAnsi="Times New Roman" w:cs="Times New Roman"/>
-          <w:sz w:val="28"/>
-          <w:szCs w:val="28"/>
-          <w:lang w:val="en-US"/>
-        </w:rPr>
-        <w:t xml:space="preserve"> The git add command adds changes in files to the "index" (or "staging area"). Files in the index will be included in the next commit.</w:t>
-      </w:r>
-    </w:p>
-    <w:p>
-      <w:pPr>
-        <w:rPr>
-          <w:rFonts w:ascii="Times New Roman" w:eastAsia="Times New Roman" w:hAnsi="Times New Roman" w:cs="Times New Roman"/>
-          <w:sz w:val="28"/>
-          <w:szCs w:val="28"/>
-          <w:lang w:val="en-US"/>
-        </w:rPr>
-      </w:pPr>
-      <w:r>
-        <w:rPr>
-          <w:rFonts w:ascii="Times New Roman" w:eastAsia="Times New Roman" w:hAnsi="Times New Roman" w:cs="Times New Roman"/>
+        <w:t>Checking Status:</w:t>
+      </w:r>
+      <w:r>
+        <w:rPr>
+          <w:rFonts w:ascii="Abadi" w:eastAsia="Times New Roman" w:hAnsi="Abadi" w:cs="Times New Roman"/>
+          <w:sz w:val="28"/>
+          <w:szCs w:val="28"/>
+          <w:lang w:val="en-US"/>
+        </w:rPr>
+        <w:t xml:space="preserve"> The git status command displays the </w:t>
+      </w:r>
+      <w:proofErr w:type="gramStart"/>
+      <w:r>
+        <w:rPr>
+          <w:rFonts w:ascii="Abadi" w:eastAsia="Times New Roman" w:hAnsi="Abadi" w:cs="Times New Roman"/>
+          <w:sz w:val="28"/>
+          <w:szCs w:val="28"/>
+          <w:lang w:val="en-US"/>
+        </w:rPr>
+        <w:t>current status</w:t>
+      </w:r>
+      <w:proofErr w:type="gramEnd"/>
+      <w:r>
+        <w:rPr>
+          <w:rFonts w:ascii="Abadi" w:eastAsia="Times New Roman" w:hAnsi="Abadi" w:cs="Times New Roman"/>
+          <w:sz w:val="28"/>
+          <w:szCs w:val="28"/>
+          <w:lang w:val="en-US"/>
+        </w:rPr>
+        <w:t xml:space="preserve"> of files in the working directory, index, and repository.</w:t>
+      </w:r>
+    </w:p>
+    <w:p>
+      <w:pPr>
+        <w:rPr>
+          <w:rFonts w:ascii="Abadi" w:eastAsia="Times New Roman" w:hAnsi="Abadi" w:cs="Times New Roman"/>
+          <w:sz w:val="28"/>
+          <w:szCs w:val="28"/>
+          <w:lang w:val="en-US"/>
+        </w:rPr>
+      </w:pPr>
+      <w:r>
+        <w:rPr>
+          <w:rFonts w:ascii="Abadi" w:eastAsia="Times New Roman" w:hAnsi="Abadi" w:cs="Times New Roman"/>
           <w:b/>
           <w:sz w:val="28"/>
           <w:szCs w:val="28"/>
           <w:lang w:val="en-US"/>
         </w:rPr>
-        <w:t>Checking Status:</w:t>
-      </w:r>
-      <w:r>
-        <w:rPr>
-          <w:rFonts w:ascii="Times New Roman" w:eastAsia="Times New Roman" w:hAnsi="Times New Roman" w:cs="Times New Roman"/>
-          <w:sz w:val="28"/>
-          <w:szCs w:val="28"/>
-          <w:lang w:val="en-US"/>
-        </w:rPr>
-        <w:t xml:space="preserve"> The git status command displays the current status of files in the working directory, index, and repos</w:t>
-      </w:r>
-      <w:r>
-        <w:rPr>
-          <w:rFonts w:ascii="Times New Roman" w:eastAsia="Times New Roman" w:hAnsi="Times New Roman" w:cs="Times New Roman"/>
-          <w:sz w:val="28"/>
-          <w:szCs w:val="28"/>
-          <w:lang w:val="en-US"/>
-        </w:rPr>
-        <w:t>itory.</w:t>
-      </w:r>
-    </w:p>
-    <w:p>
-      <w:pPr>
-        <w:rPr>
-          <w:rFonts w:ascii="Times New Roman" w:eastAsia="Times New Roman" w:hAnsi="Times New Roman" w:cs="Times New Roman"/>
-          <w:sz w:val="28"/>
-          <w:szCs w:val="28"/>
-          <w:lang w:val="en-US"/>
-        </w:rPr>
-      </w:pPr>
-      <w:r>
-        <w:rPr>
-          <w:rFonts w:ascii="Times New Roman" w:eastAsia="Times New Roman" w:hAnsi="Times New Roman" w:cs="Times New Roman"/>
+        <w:t xml:space="preserve">Branch Switching: </w:t>
+      </w:r>
+      <w:r>
+        <w:rPr>
+          <w:rFonts w:ascii="Abadi" w:eastAsia="Times New Roman" w:hAnsi="Abadi" w:cs="Times New Roman"/>
+          <w:sz w:val="28"/>
+          <w:szCs w:val="28"/>
+          <w:lang w:val="en-US"/>
+        </w:rPr>
+        <w:t>The git checkout command allows you to switch between different branches in the repository. Branches enable you to separate the project's history and develop it in parallel.</w:t>
+      </w:r>
+    </w:p>
+    <w:p>
+      <w:pPr>
+        <w:rPr>
+          <w:rFonts w:ascii="Abadi" w:eastAsia="Times New Roman" w:hAnsi="Abadi" w:cs="Times New Roman"/>
+          <w:sz w:val="28"/>
+          <w:szCs w:val="28"/>
+          <w:lang w:val="en-US"/>
+        </w:rPr>
+      </w:pPr>
+      <w:r>
+        <w:rPr>
+          <w:rFonts w:ascii="Abadi" w:eastAsia="Times New Roman" w:hAnsi="Abadi" w:cs="Times New Roman"/>
           <w:b/>
           <w:sz w:val="28"/>
           <w:szCs w:val="28"/>
           <w:lang w:val="en-US"/>
         </w:rPr>
-        <w:t xml:space="preserve">Branch Switching: </w:t>
-      </w:r>
-      <w:r>
-        <w:rPr>
-          <w:rFonts w:ascii="Times New Roman" w:eastAsia="Times New Roman" w:hAnsi="Times New Roman" w:cs="Times New Roman"/>
-          <w:sz w:val="28"/>
-          <w:szCs w:val="28"/>
-          <w:lang w:val="en-US"/>
-        </w:rPr>
-        <w:t>The git checkout command allows you to switch between different branches in the repository. Branches enable you to separate the project's history and develop it in parallel.</w:t>
-      </w:r>
-    </w:p>
-    <w:p>
-      <w:pPr>
-        <w:rPr>
-          <w:rFonts w:ascii="Times New Roman" w:eastAsia="Times New Roman" w:hAnsi="Times New Roman" w:cs="Times New Roman"/>
-          <w:sz w:val="28"/>
-          <w:szCs w:val="28"/>
-          <w:lang w:val="en-US"/>
-        </w:rPr>
-      </w:pPr>
-      <w:r>
-        <w:rPr>
-          <w:rFonts w:ascii="Times New Roman" w:eastAsia="Times New Roman" w:hAnsi="Times New Roman" w:cs="Times New Roman"/>
+        <w:t xml:space="preserve">Synchronization with Remote Repository: </w:t>
+      </w:r>
+      <w:r>
+        <w:rPr>
+          <w:rFonts w:ascii="Abadi" w:eastAsia="Times New Roman" w:hAnsi="Abadi" w:cs="Times New Roman"/>
+          <w:sz w:val="28"/>
+          <w:szCs w:val="28"/>
+          <w:lang w:val="en-US"/>
+        </w:rPr>
+        <w:t>The git push and git pull commands are used to interact with remote repositories. git push sends changes to the server, while git pull updates your local repository with changes made by others.</w:t>
+      </w:r>
+    </w:p>
+    <w:p>
+      <w:pPr>
+        <w:rPr>
+          <w:rFonts w:ascii="Abadi" w:eastAsia="Times New Roman" w:hAnsi="Abadi" w:cs="Times New Roman"/>
+          <w:sz w:val="28"/>
+          <w:szCs w:val="28"/>
+          <w:lang w:val="en-US"/>
+        </w:rPr>
+      </w:pPr>
+      <w:r>
+        <w:rPr>
+          <w:rFonts w:ascii="Abadi" w:eastAsia="Times New Roman" w:hAnsi="Abadi" w:cs="Times New Roman"/>
           <w:b/>
           <w:sz w:val="28"/>
           <w:szCs w:val="28"/>
           <w:lang w:val="en-US"/>
         </w:rPr>
-        <w:t xml:space="preserve">Synchronization with Remote Repository: </w:t>
-      </w:r>
-      <w:r>
-        <w:rPr>
-          <w:rFonts w:ascii="Times New Roman" w:eastAsia="Times New Roman" w:hAnsi="Times New Roman" w:cs="Times New Roman"/>
-          <w:sz w:val="28"/>
-          <w:szCs w:val="28"/>
-          <w:lang w:val="en-US"/>
-        </w:rPr>
-        <w:t>The git push and git pull commands are used to interact with remote repositories. git push sends changes to the server, while git pull updates your local repository with changes made by others.</w:t>
-      </w:r>
-    </w:p>
-    <w:p>
-      <w:pPr>
-        <w:rPr>
-          <w:rFonts w:ascii="Times New Roman" w:eastAsia="Times New Roman" w:hAnsi="Times New Roman" w:cs="Times New Roman"/>
-          <w:sz w:val="28"/>
-          <w:szCs w:val="28"/>
-          <w:lang w:val="en-US"/>
-        </w:rPr>
-      </w:pPr>
-      <w:r>
-        <w:rPr>
-          <w:rFonts w:ascii="Times New Roman" w:eastAsia="Times New Roman" w:hAnsi="Times New Roman" w:cs="Times New Roman"/>
+        <w:t>Commit History:</w:t>
+      </w:r>
+      <w:r>
+        <w:rPr>
+          <w:rFonts w:ascii="Abadi" w:eastAsia="Times New Roman" w:hAnsi="Abadi" w:cs="Times New Roman"/>
+          <w:sz w:val="28"/>
+          <w:szCs w:val="28"/>
+          <w:lang w:val="en-US"/>
+        </w:rPr>
+        <w:t xml:space="preserve"> The git log command lets you view the commit history of the repository. It displays a list of commits, their hash sums, authors, dates, and messages.</w:t>
+      </w:r>
+    </w:p>
+    <w:p>
+      <w:pPr>
+        <w:rPr>
+          <w:rFonts w:ascii="Abadi" w:eastAsia="Times New Roman" w:hAnsi="Abadi" w:cs="Times New Roman"/>
+          <w:sz w:val="28"/>
+          <w:szCs w:val="28"/>
+          <w:lang w:val="en-US"/>
+        </w:rPr>
+      </w:pPr>
+      <w:r>
+        <w:rPr>
+          <w:rFonts w:ascii="Abadi" w:eastAsia="Times New Roman" w:hAnsi="Abadi" w:cs="Times New Roman"/>
           <w:b/>
           <w:sz w:val="28"/>
           <w:szCs w:val="28"/>
           <w:lang w:val="en-US"/>
         </w:rPr>
-        <w:t>Commit History:</w:t>
-      </w:r>
-      <w:r>
-        <w:rPr>
-          <w:rFonts w:ascii="Times New Roman" w:eastAsia="Times New Roman" w:hAnsi="Times New Roman" w:cs="Times New Roman"/>
-          <w:sz w:val="28"/>
-          <w:szCs w:val="28"/>
-          <w:lang w:val="en-US"/>
-        </w:rPr>
-        <w:t xml:space="preserve"> The git log command lets you view the commit history of the repository. It displays a list of commits, their hash sums, authors, dates, and messages.</w:t>
-      </w:r>
-    </w:p>
-    <w:p>
-      <w:pPr>
-        <w:rPr>
-          <w:rFonts w:ascii="Times New Roman" w:eastAsia="Times New Roman" w:hAnsi="Times New Roman" w:cs="Times New Roman"/>
-          <w:sz w:val="28"/>
-          <w:szCs w:val="28"/>
-          <w:lang w:val="en-US"/>
-        </w:rPr>
-      </w:pPr>
-      <w:r>
-        <w:rPr>
-          <w:rFonts w:ascii="Times New Roman" w:eastAsia="Times New Roman" w:hAnsi="Times New Roman" w:cs="Times New Roman"/>
-          <w:b/>
-          <w:sz w:val="28"/>
-          <w:szCs w:val="28"/>
-          <w:lang w:val="en-US"/>
-        </w:rPr>
         <w:t xml:space="preserve">Branching and Merging: </w:t>
       </w:r>
       <w:r>
         <w:rPr>
-          <w:rFonts w:ascii="Times New Roman" w:eastAsia="Times New Roman" w:hAnsi="Times New Roman" w:cs="Times New Roman"/>
+          <w:rFonts w:ascii="Abadi" w:eastAsia="Times New Roman" w:hAnsi="Abadi" w:cs="Times New Roman"/>
           <w:sz w:val="28"/>
           <w:szCs w:val="28"/>
           <w:lang w:val="en-US"/>
@@ -493,16 +568,378 @@
     <w:p>
       <w:pPr>
         <w:rPr>
-          <w:rFonts w:ascii="Times New Roman" w:eastAsia="Times New Roman" w:hAnsi="Times New Roman" w:cs="Times New Roman"/>
-          <w:sz w:val="28"/>
-          <w:szCs w:val="28"/>
-          <w:lang w:val="en-US"/>
-        </w:rPr>
-      </w:pPr>
-    </w:p>
-    <w:p>
-      <w:pPr>
-        <w:rPr>
+          <w:rFonts w:ascii="Abadi" w:eastAsia="Times New Roman" w:hAnsi="Abadi" w:cs="Times New Roman"/>
+          <w:sz w:val="28"/>
+          <w:szCs w:val="28"/>
+          <w:lang w:val="ru-RU"/>
+        </w:rPr>
+      </w:pPr>
+      <w:r>
+        <w:rPr>
+          <w:rFonts w:ascii="Abadi" w:eastAsia="Times New Roman" w:hAnsi="Abadi" w:cs="Times New Roman"/>
+          <w:sz w:val="28"/>
+          <w:szCs w:val="28"/>
+          <w:lang w:val="ru-RU"/>
+        </w:rPr>
+        <w:t>2.</w:t>
+      </w:r>
+      <w:r>
+        <w:rPr>
+          <w:rFonts w:ascii="Calibri" w:eastAsia="Times New Roman" w:hAnsi="Calibri" w:cs="Calibri"/>
+          <w:sz w:val="28"/>
+          <w:szCs w:val="28"/>
+          <w:lang w:val="ru-RU"/>
+        </w:rPr>
+        <w:t>Що</w:t>
+      </w:r>
+      <w:r>
+        <w:rPr>
+          <w:rFonts w:ascii="Abadi" w:eastAsia="Times New Roman" w:hAnsi="Abadi" w:cs="Times New Roman"/>
+          <w:sz w:val="28"/>
+          <w:szCs w:val="28"/>
+          <w:lang w:val="ru-RU"/>
+        </w:rPr>
+        <w:t xml:space="preserve"> </w:t>
+      </w:r>
+      <w:proofErr w:type="spellStart"/>
+      <w:r>
+        <w:rPr>
+          <w:rFonts w:ascii="Calibri" w:eastAsia="Times New Roman" w:hAnsi="Calibri" w:cs="Calibri"/>
+          <w:sz w:val="28"/>
+          <w:szCs w:val="28"/>
+          <w:lang w:val="ru-RU"/>
+        </w:rPr>
+        <w:t>таке</w:t>
+      </w:r>
+      <w:proofErr w:type="spellEnd"/>
+      <w:r>
+        <w:rPr>
+          <w:rFonts w:ascii="Abadi" w:eastAsia="Times New Roman" w:hAnsi="Abadi" w:cs="Times New Roman"/>
+          <w:sz w:val="28"/>
+          <w:szCs w:val="28"/>
+          <w:lang w:val="ru-RU"/>
+        </w:rPr>
+        <w:t xml:space="preserve"> "</w:t>
+      </w:r>
+      <w:proofErr w:type="spellStart"/>
+      <w:r>
+        <w:rPr>
+          <w:rFonts w:ascii="Calibri" w:eastAsia="Times New Roman" w:hAnsi="Calibri" w:cs="Calibri"/>
+          <w:sz w:val="28"/>
+          <w:szCs w:val="28"/>
+          <w:lang w:val="ru-RU"/>
+        </w:rPr>
+        <w:t>комміт</w:t>
+      </w:r>
+      <w:proofErr w:type="spellEnd"/>
+      <w:r>
+        <w:rPr>
+          <w:rFonts w:ascii="Abadi" w:eastAsia="Times New Roman" w:hAnsi="Abadi" w:cs="Times New Roman"/>
+          <w:sz w:val="28"/>
+          <w:szCs w:val="28"/>
+          <w:lang w:val="ru-RU"/>
+        </w:rPr>
+        <w:t xml:space="preserve">" </w:t>
+      </w:r>
+      <w:r>
+        <w:rPr>
+          <w:rFonts w:ascii="Calibri" w:eastAsia="Times New Roman" w:hAnsi="Calibri" w:cs="Calibri"/>
+          <w:sz w:val="28"/>
+          <w:szCs w:val="28"/>
+          <w:lang w:val="ru-RU"/>
+        </w:rPr>
+        <w:t>як</w:t>
+      </w:r>
+      <w:r>
+        <w:rPr>
+          <w:rFonts w:ascii="Abadi" w:eastAsia="Times New Roman" w:hAnsi="Abadi" w:cs="Times New Roman"/>
+          <w:sz w:val="28"/>
+          <w:szCs w:val="28"/>
+          <w:lang w:val="ru-RU"/>
+        </w:rPr>
+        <w:t xml:space="preserve"> </w:t>
+      </w:r>
+      <w:proofErr w:type="spellStart"/>
+      <w:r>
+        <w:rPr>
+          <w:rFonts w:ascii="Calibri" w:eastAsia="Times New Roman" w:hAnsi="Calibri" w:cs="Calibri"/>
+          <w:sz w:val="28"/>
+          <w:szCs w:val="28"/>
+          <w:lang w:val="ru-RU"/>
+        </w:rPr>
+        <w:t>він</w:t>
+      </w:r>
+      <w:proofErr w:type="spellEnd"/>
+      <w:r>
+        <w:rPr>
+          <w:rFonts w:ascii="Abadi" w:eastAsia="Times New Roman" w:hAnsi="Abadi" w:cs="Times New Roman"/>
+          <w:sz w:val="28"/>
+          <w:szCs w:val="28"/>
+          <w:lang w:val="ru-RU"/>
+        </w:rPr>
+        <w:t xml:space="preserve"> </w:t>
+      </w:r>
+      <w:proofErr w:type="spellStart"/>
+      <w:r>
+        <w:rPr>
+          <w:rFonts w:ascii="Calibri" w:eastAsia="Times New Roman" w:hAnsi="Calibri" w:cs="Calibri"/>
+          <w:sz w:val="28"/>
+          <w:szCs w:val="28"/>
+          <w:lang w:val="ru-RU"/>
+        </w:rPr>
+        <w:t>дозволяє</w:t>
+      </w:r>
+      <w:proofErr w:type="spellEnd"/>
+      <w:r>
+        <w:rPr>
+          <w:rFonts w:ascii="Abadi" w:eastAsia="Times New Roman" w:hAnsi="Abadi" w:cs="Times New Roman"/>
+          <w:sz w:val="28"/>
+          <w:szCs w:val="28"/>
+          <w:lang w:val="ru-RU"/>
+        </w:rPr>
+        <w:t xml:space="preserve"> </w:t>
+      </w:r>
+      <w:proofErr w:type="spellStart"/>
+      <w:r>
+        <w:rPr>
+          <w:rFonts w:ascii="Calibri" w:eastAsia="Times New Roman" w:hAnsi="Calibri" w:cs="Calibri"/>
+          <w:sz w:val="28"/>
+          <w:szCs w:val="28"/>
+          <w:lang w:val="ru-RU"/>
+        </w:rPr>
+        <w:t>відслідковувати</w:t>
+      </w:r>
+      <w:proofErr w:type="spellEnd"/>
+      <w:r>
+        <w:rPr>
+          <w:rFonts w:ascii="Abadi" w:eastAsia="Times New Roman" w:hAnsi="Abadi" w:cs="Times New Roman"/>
+          <w:sz w:val="28"/>
+          <w:szCs w:val="28"/>
+          <w:lang w:val="ru-RU"/>
+        </w:rPr>
+        <w:t xml:space="preserve"> </w:t>
+      </w:r>
+      <w:proofErr w:type="spellStart"/>
+      <w:r>
+        <w:rPr>
+          <w:rFonts w:ascii="Calibri" w:eastAsia="Times New Roman" w:hAnsi="Calibri" w:cs="Calibri"/>
+          <w:sz w:val="28"/>
+          <w:szCs w:val="28"/>
+          <w:lang w:val="ru-RU"/>
+        </w:rPr>
+        <w:t>зміни</w:t>
+      </w:r>
+      <w:proofErr w:type="spellEnd"/>
+      <w:r>
+        <w:rPr>
+          <w:rFonts w:ascii="Abadi" w:eastAsia="Times New Roman" w:hAnsi="Abadi" w:cs="Times New Roman"/>
+          <w:sz w:val="28"/>
+          <w:szCs w:val="28"/>
+          <w:lang w:val="ru-RU"/>
+        </w:rPr>
+        <w:t xml:space="preserve"> </w:t>
+      </w:r>
+      <w:proofErr w:type="gramStart"/>
+      <w:r>
+        <w:rPr>
+          <w:rFonts w:ascii="Calibri" w:eastAsia="Times New Roman" w:hAnsi="Calibri" w:cs="Calibri"/>
+          <w:sz w:val="28"/>
+          <w:szCs w:val="28"/>
+          <w:lang w:val="ru-RU"/>
+        </w:rPr>
+        <w:t>у</w:t>
+      </w:r>
+      <w:r>
+        <w:rPr>
+          <w:rFonts w:ascii="Abadi" w:eastAsia="Times New Roman" w:hAnsi="Abadi" w:cs="Times New Roman"/>
+          <w:sz w:val="28"/>
+          <w:szCs w:val="28"/>
+          <w:lang w:val="ru-RU"/>
+        </w:rPr>
+        <w:t xml:space="preserve"> </w:t>
+      </w:r>
+      <w:r>
+        <w:rPr>
+          <w:rFonts w:ascii="Calibri" w:eastAsia="Times New Roman" w:hAnsi="Calibri" w:cs="Calibri"/>
+          <w:sz w:val="28"/>
+          <w:szCs w:val="28"/>
+          <w:lang w:val="ru-RU"/>
+        </w:rPr>
+        <w:t>файлах</w:t>
+      </w:r>
+      <w:proofErr w:type="gramEnd"/>
+      <w:r>
+        <w:rPr>
+          <w:rFonts w:ascii="Abadi" w:eastAsia="Times New Roman" w:hAnsi="Abadi" w:cs="Times New Roman"/>
+          <w:sz w:val="28"/>
+          <w:szCs w:val="28"/>
+          <w:lang w:val="ru-RU"/>
+        </w:rPr>
+        <w:t>?</w:t>
+      </w:r>
+    </w:p>
+    <w:p>
+      <w:pPr>
+        <w:rPr>
+          <w:rFonts w:ascii="Abadi" w:eastAsia="Times New Roman" w:hAnsi="Abadi" w:cs="Times New Roman"/>
+          <w:sz w:val="28"/>
+          <w:szCs w:val="28"/>
+          <w:lang w:val="ru-RU"/>
+        </w:rPr>
+      </w:pPr>
+    </w:p>
+    <w:p>
+      <w:pPr>
+        <w:rPr>
+          <w:rFonts w:ascii="Abadi" w:eastAsia="Times New Roman" w:hAnsi="Abadi" w:cs="Times New Roman"/>
+          <w:sz w:val="28"/>
+          <w:szCs w:val="28"/>
+          <w:lang w:val="en-US"/>
+        </w:rPr>
+      </w:pPr>
+      <w:r>
+        <w:rPr>
+          <w:rFonts w:ascii="Abadi" w:eastAsia="Times New Roman" w:hAnsi="Abadi" w:cs="Times New Roman"/>
+          <w:sz w:val="28"/>
+          <w:szCs w:val="28"/>
+          <w:lang w:val="en-US"/>
+        </w:rPr>
+        <w:t>A commit is the fundamental unit for storing the history of changes in Git. Each commit represents a snapshot of the current state of the project. Each commit includes the following information:</w:t>
+      </w:r>
+    </w:p>
+    <w:p>
+      <w:pPr>
+        <w:rPr>
+          <w:rFonts w:ascii="Abadi" w:eastAsia="Times New Roman" w:hAnsi="Abadi" w:cs="Times New Roman"/>
+          <w:sz w:val="28"/>
+          <w:szCs w:val="28"/>
+          <w:lang w:val="en-US"/>
+        </w:rPr>
+      </w:pPr>
+    </w:p>
+    <w:p>
+      <w:pPr>
+        <w:rPr>
+          <w:rFonts w:ascii="Abadi" w:eastAsia="Times New Roman" w:hAnsi="Abadi" w:cs="Times New Roman"/>
+          <w:sz w:val="28"/>
+          <w:szCs w:val="28"/>
+          <w:lang w:val="en-US"/>
+        </w:rPr>
+      </w:pPr>
+      <w:r>
+        <w:rPr>
+          <w:rFonts w:ascii="Abadi" w:eastAsia="Times New Roman" w:hAnsi="Abadi" w:cs="Times New Roman"/>
+          <w:sz w:val="28"/>
+          <w:szCs w:val="28"/>
+          <w:lang w:val="en-US"/>
+        </w:rPr>
+        <w:lastRenderedPageBreak/>
+        <w:t>Changes in Files: A commit includes the changes made to files since the previous commit. This means you can track which lines of code were modified, added, or deleted.</w:t>
+      </w:r>
+    </w:p>
+    <w:p>
+      <w:pPr>
+        <w:rPr>
+          <w:rFonts w:ascii="Abadi" w:eastAsia="Times New Roman" w:hAnsi="Abadi" w:cs="Times New Roman"/>
+          <w:sz w:val="28"/>
+          <w:szCs w:val="28"/>
+          <w:lang w:val="en-US"/>
+        </w:rPr>
+      </w:pPr>
+    </w:p>
+    <w:p>
+      <w:pPr>
+        <w:rPr>
+          <w:rFonts w:ascii="Abadi" w:eastAsia="Times New Roman" w:hAnsi="Abadi" w:cs="Times New Roman"/>
+          <w:sz w:val="28"/>
+          <w:szCs w:val="28"/>
+          <w:lang w:val="en-US"/>
+        </w:rPr>
+      </w:pPr>
+      <w:r>
+        <w:rPr>
+          <w:rFonts w:ascii="Abadi" w:eastAsia="Times New Roman" w:hAnsi="Abadi" w:cs="Times New Roman"/>
+          <w:sz w:val="28"/>
+          <w:szCs w:val="28"/>
+          <w:lang w:val="en-US"/>
+        </w:rPr>
+        <w:t>Commit Message: You can add a brief message that explains the nature of the changes made in this commit. This helps other developers, and yourself understand what was done.</w:t>
+      </w:r>
+    </w:p>
+    <w:p>
+      <w:pPr>
+        <w:rPr>
+          <w:rFonts w:ascii="Abadi" w:eastAsia="Times New Roman" w:hAnsi="Abadi" w:cs="Times New Roman"/>
+          <w:sz w:val="28"/>
+          <w:szCs w:val="28"/>
+          <w:lang w:val="en-US"/>
+        </w:rPr>
+      </w:pPr>
+    </w:p>
+    <w:p>
+      <w:pPr>
+        <w:rPr>
+          <w:rFonts w:ascii="Abadi" w:eastAsia="Times New Roman" w:hAnsi="Abadi" w:cs="Times New Roman"/>
+          <w:sz w:val="28"/>
+          <w:szCs w:val="28"/>
+          <w:lang w:val="en-US"/>
+        </w:rPr>
+      </w:pPr>
+      <w:r>
+        <w:rPr>
+          <w:rFonts w:ascii="Abadi" w:eastAsia="Times New Roman" w:hAnsi="Abadi" w:cs="Times New Roman"/>
+          <w:sz w:val="28"/>
+          <w:szCs w:val="28"/>
+          <w:lang w:val="en-US"/>
+        </w:rPr>
+        <w:t>Author and Date: Each commit contains information about the author of the commit and the date it was created. This is crucial information for tracking who made the changes and when.</w:t>
+      </w:r>
+    </w:p>
+    <w:p>
+      <w:pPr>
+        <w:rPr>
+          <w:rFonts w:ascii="Abadi" w:eastAsia="Times New Roman" w:hAnsi="Abadi" w:cs="Times New Roman"/>
+          <w:sz w:val="28"/>
+          <w:szCs w:val="28"/>
+          <w:lang w:val="en-US"/>
+        </w:rPr>
+      </w:pPr>
+    </w:p>
+    <w:p>
+      <w:pPr>
+        <w:rPr>
+          <w:rFonts w:ascii="Abadi" w:eastAsia="Times New Roman" w:hAnsi="Abadi" w:cs="Times New Roman"/>
+          <w:sz w:val="28"/>
+          <w:szCs w:val="28"/>
+          <w:lang w:val="en-US"/>
+        </w:rPr>
+      </w:pPr>
+      <w:r>
+        <w:rPr>
+          <w:rFonts w:ascii="Abadi" w:eastAsia="Times New Roman" w:hAnsi="Abadi" w:cs="Times New Roman"/>
+          <w:sz w:val="28"/>
+          <w:szCs w:val="28"/>
+          <w:lang w:val="en-US"/>
+        </w:rPr>
+        <w:t>Commits form a chain of changes that can be viewed and analyzed. They enable developers to observe the project's history, mark branching points, perform merges, and track development progress.</w:t>
+      </w:r>
+    </w:p>
+    <w:p>
+      <w:pPr>
+        <w:rPr>
+          <w:rFonts w:ascii="Abadi" w:eastAsia="Times New Roman" w:hAnsi="Abadi" w:cs="Times New Roman"/>
+          <w:sz w:val="28"/>
+          <w:szCs w:val="28"/>
+          <w:lang w:val="en-US"/>
+        </w:rPr>
+      </w:pPr>
+    </w:p>
+    <w:p>
+      <w:pPr>
+        <w:rPr>
+          <w:rFonts w:ascii="Abadi" w:hAnsi="Abadi"/>
+          <w:sz w:val="28"/>
+          <w:szCs w:val="28"/>
           <w:lang w:val="en-US"/>
         </w:rPr>
       </w:pPr>

</xml_diff>